<commit_message>
DRAFT. Added question and code to email inspection requests directly to the City of Chelsea for residents who want to, updated download screen and added conditional logic to inspection request instructions based on the users address/answer to directly emailing letter.
</commit_message>
<xml_diff>
--- a/docassemble/HousingCodeChecklist/data/templates/next_steps_inspection_request_letter.docx
+++ b/docassemble/HousingCodeChecklist/data/templates/next_steps_inspection_request_letter.docx
@@ -1,6 +1,6 @@
 
 <file path=word/document.xml><?xml version="1.0" encoding="utf-8"?>
-<w:document xmlns:wpc="http://schemas.microsoft.com/office/word/2010/wordprocessingCanvas" xmlns:cx="http://schemas.microsoft.com/office/drawing/2014/chartex" xmlns:cx1="http://schemas.microsoft.com/office/drawing/2015/9/8/chartex" xmlns:cx2="http://schemas.microsoft.com/office/drawing/2015/10/21/chartex" xmlns:cx3="http://schemas.microsoft.com/office/drawing/2016/5/9/chartex" xmlns:cx4="http://schemas.microsoft.com/office/drawing/2016/5/10/chartex" xmlns:cx5="http://schemas.microsoft.com/office/drawing/2016/5/11/chartex" xmlns:cx6="http://schemas.microsoft.com/office/drawing/2016/5/12/chartex" xmlns:cx7="http://schemas.microsoft.com/office/drawing/2016/5/13/chartex" xmlns:cx8="http://schemas.microsoft.com/office/drawing/2016/5/14/chartex" xmlns:mc="http://schemas.openxmlformats.org/markup-compatibility/2006" xmlns:aink="http://schemas.microsoft.com/office/drawing/2016/ink" xmlns:am3d="http://schemas.microsoft.com/office/drawing/2017/model3d" xmlns:o="urn:schemas-microsoft-com:office:office" xmlns:oel="http://schemas.microsoft.com/office/2019/extlst" xmlns:r="http://schemas.openxmlformats.org/officeDocument/2006/relationships" xmlns:m="http://schemas.openxmlformats.org/officeDocument/2006/math" xmlns:v="urn:schemas-microsoft-com:vml" xmlns:wp14="http://schemas.microsoft.com/office/word/2010/wordprocessingDrawing" xmlns:wp="http://schemas.openxmlformats.org/drawingml/2006/wordprocessingDrawing" xmlns:w10="urn:schemas-microsoft-com:office:word" xmlns:w="http://schemas.openxmlformats.org/wordprocessingml/2006/main" xmlns:w14="http://schemas.microsoft.com/office/word/2010/wordml" xmlns:w15="http://schemas.microsoft.com/office/word/2012/wordml" xmlns:w16cex="http://schemas.microsoft.com/office/word/2018/wordml/cex" xmlns:w16cid="http://schemas.microsoft.com/office/word/2016/wordml/cid" xmlns:w16="http://schemas.microsoft.com/office/word/2018/wordml" xmlns:w16sdtdh="http://schemas.microsoft.com/office/word/2020/wordml/sdtdatahash" xmlns:w16se="http://schemas.microsoft.com/office/word/2015/wordml/symex" xmlns:wpg="http://schemas.microsoft.com/office/word/2010/wordprocessingGroup" xmlns:wpi="http://schemas.microsoft.com/office/word/2010/wordprocessingInk" xmlns:wne="http://schemas.microsoft.com/office/word/2006/wordml" xmlns:wps="http://schemas.microsoft.com/office/word/2010/wordprocessingShape" mc:Ignorable="w14 w15 w16se w16cid w16 w16cex w16sdtdh wp14">
+<w:document xmlns:wpc="http://schemas.microsoft.com/office/word/2010/wordprocessingCanvas" xmlns:cx="http://schemas.microsoft.com/office/drawing/2014/chartex" xmlns:cx1="http://schemas.microsoft.com/office/drawing/2015/9/8/chartex" xmlns:cx2="http://schemas.microsoft.com/office/drawing/2015/10/21/chartex" xmlns:cx3="http://schemas.microsoft.com/office/drawing/2016/5/9/chartex" xmlns:cx4="http://schemas.microsoft.com/office/drawing/2016/5/10/chartex" xmlns:cx5="http://schemas.microsoft.com/office/drawing/2016/5/11/chartex" xmlns:cx6="http://schemas.microsoft.com/office/drawing/2016/5/12/chartex" xmlns:cx7="http://schemas.microsoft.com/office/drawing/2016/5/13/chartex" xmlns:cx8="http://schemas.microsoft.com/office/drawing/2016/5/14/chartex" xmlns:mc="http://schemas.openxmlformats.org/markup-compatibility/2006" xmlns:aink="http://schemas.microsoft.com/office/drawing/2016/ink" xmlns:am3d="http://schemas.microsoft.com/office/drawing/2017/model3d" xmlns:o="urn:schemas-microsoft-com:office:office" xmlns:oel="http://schemas.microsoft.com/office/2019/extlst" xmlns:r="http://schemas.openxmlformats.org/officeDocument/2006/relationships" xmlns:m="http://schemas.openxmlformats.org/officeDocument/2006/math" xmlns:v="urn:schemas-microsoft-com:vml" xmlns:wp14="http://schemas.microsoft.com/office/word/2010/wordprocessingDrawing" xmlns:wp="http://schemas.openxmlformats.org/drawingml/2006/wordprocessingDrawing" xmlns:w10="urn:schemas-microsoft-com:office:word" xmlns:w="http://schemas.openxmlformats.org/wordprocessingml/2006/main" xmlns:w14="http://schemas.microsoft.com/office/word/2010/wordml" xmlns:w15="http://schemas.microsoft.com/office/word/2012/wordml" xmlns:w16cex="http://schemas.microsoft.com/office/word/2018/wordml/cex" xmlns:w16cid="http://schemas.microsoft.com/office/word/2016/wordml/cid" xmlns:w16="http://schemas.microsoft.com/office/word/2018/wordml" xmlns:w16du="http://schemas.microsoft.com/office/word/2023/wordml/word16du" xmlns:w16sdtdh="http://schemas.microsoft.com/office/word/2020/wordml/sdtdatahash" xmlns:w16se="http://schemas.microsoft.com/office/word/2015/wordml/symex" xmlns:wpg="http://schemas.microsoft.com/office/word/2010/wordprocessingGroup" xmlns:wpi="http://schemas.microsoft.com/office/word/2010/wordprocessingInk" xmlns:wne="http://schemas.microsoft.com/office/word/2006/wordml" xmlns:wps="http://schemas.microsoft.com/office/word/2010/wordprocessingShape" mc:Ignorable="w14 w15 w16se w16cid w16 w16cex w16sdtdh w16du wp14">
   <w:body>
     <w:p>
       <w:pPr>
@@ -153,7 +153,158 @@
             <w14:bevel/>
           </w14:textOutline>
         </w:rPr>
-        <w:t>Decide if you want to call the inspector or mail in your letter. Most tenants call because it gets a faster response.</w:t>
+        <w:t xml:space="preserve">{% if </w:t>
+      </w:r>
+      <w:proofErr w:type="spellStart"/>
+      <w:r>
+        <w:rPr>
+          <w:rFonts w:cstheme="minorHAnsi"/>
+          <w14:textOutline w14:w="9525" w14:cap="rnd" w14:cmpd="sng" w14:algn="ctr">
+            <w14:noFill/>
+            <w14:prstDash w14:val="solid"/>
+            <w14:bevel/>
+          </w14:textOutline>
+        </w:rPr>
+        <w:t>direct_inspection_email</w:t>
+      </w:r>
+      <w:proofErr w:type="spellEnd"/>
+      <w:r>
+        <w:rPr>
+          <w:rFonts w:cstheme="minorHAnsi"/>
+          <w14:textOutline w14:w="9525" w14:cap="rnd" w14:cmpd="sng" w14:algn="ctr">
+            <w14:noFill/>
+            <w14:prstDash w14:val="solid"/>
+            <w14:bevel/>
+          </w14:textOutline>
+        </w:rPr>
+        <w:t xml:space="preserve"> and </w:t>
+      </w:r>
+      <w:proofErr w:type="spellStart"/>
+      <w:r>
+        <w:rPr>
+          <w:rFonts w:cstheme="minorHAnsi"/>
+          <w14:textOutline w14:w="9525" w14:cap="rnd" w14:cmpd="sng" w14:algn="ctr">
+            <w14:noFill/>
+            <w14:prstDash w14:val="solid"/>
+            <w14:bevel/>
+          </w14:textOutline>
+        </w:rPr>
+        <w:t>direct_inspection_email_success</w:t>
+      </w:r>
+      <w:proofErr w:type="spellEnd"/>
+      <w:r>
+        <w:rPr>
+          <w:rFonts w:cstheme="minorHAnsi"/>
+          <w14:textOutline w14:w="9525" w14:cap="rnd" w14:cmpd="sng" w14:algn="ctr">
+            <w14:noFill/>
+            <w14:prstDash w14:val="solid"/>
+            <w14:bevel/>
+          </w14:textOutline>
+        </w:rPr>
+        <w:t xml:space="preserve"> </w:t>
+      </w:r>
+      <w:proofErr w:type="gramStart"/>
+      <w:r>
+        <w:rPr>
+          <w:rFonts w:cstheme="minorHAnsi"/>
+          <w14:textOutline w14:w="9525" w14:cap="rnd" w14:cmpd="sng" w14:algn="ctr">
+            <w14:noFill/>
+            <w14:prstDash w14:val="solid"/>
+            <w14:bevel/>
+          </w14:textOutline>
+        </w:rPr>
+        <w:t>%}</w:t>
+      </w:r>
+      <w:r>
+        <w:rPr>
+          <w:rFonts w:cstheme="minorHAnsi"/>
+          <w14:textOutline w14:w="9525" w14:cap="rnd" w14:cmpd="sng" w14:algn="ctr">
+            <w14:noFill/>
+            <w14:prstDash w14:val="solid"/>
+            <w14:bevel/>
+          </w14:textOutline>
+        </w:rPr>
+        <w:t>Your</w:t>
+      </w:r>
+      <w:proofErr w:type="gramEnd"/>
+      <w:r>
+        <w:rPr>
+          <w:rFonts w:cstheme="minorHAnsi"/>
+          <w14:textOutline w14:w="9525" w14:cap="rnd" w14:cmpd="sng" w14:algn="ctr">
+            <w14:noFill/>
+            <w14:prstDash w14:val="solid"/>
+            <w14:bevel/>
+          </w14:textOutline>
+        </w:rPr>
+        <w:t xml:space="preserve"> request for an inspection has already been emailed directly to Chelsea Inspectional Services.</w:t>
+      </w:r>
+      <w:r>
+        <w:rPr>
+          <w:rFonts w:cstheme="minorHAnsi"/>
+          <w14:textOutline w14:w="9525" w14:cap="rnd" w14:cmpd="sng" w14:algn="ctr">
+            <w14:noFill/>
+            <w14:prstDash w14:val="solid"/>
+            <w14:bevel/>
+          </w14:textOutline>
+        </w:rPr>
+        <w:t>{% else %}</w:t>
+      </w:r>
+      <w:r>
+        <w:rPr>
+          <w:rFonts w:cstheme="minorHAnsi"/>
+          <w14:textOutline w14:w="9525" w14:cap="rnd" w14:cmpd="sng" w14:algn="ctr">
+            <w14:noFill/>
+            <w14:prstDash w14:val="solid"/>
+            <w14:bevel/>
+          </w14:textOutline>
+        </w:rPr>
+        <w:t xml:space="preserve">Decide if you want to call the inspector or mail in your letter. Most tenants call because it gets a faster </w:t>
+      </w:r>
+      <w:proofErr w:type="gramStart"/>
+      <w:r>
+        <w:rPr>
+          <w:rFonts w:cstheme="minorHAnsi"/>
+          <w14:textOutline w14:w="9525" w14:cap="rnd" w14:cmpd="sng" w14:algn="ctr">
+            <w14:noFill/>
+            <w14:prstDash w14:val="solid"/>
+            <w14:bevel/>
+          </w14:textOutline>
+        </w:rPr>
+        <w:t>response</w:t>
+      </w:r>
+      <w:r>
+        <w:rPr>
+          <w:rFonts w:cstheme="minorHAnsi"/>
+          <w14:textOutline w14:w="9525" w14:cap="rnd" w14:cmpd="sng" w14:algn="ctr">
+            <w14:noFill/>
+            <w14:prstDash w14:val="solid"/>
+            <w14:bevel/>
+          </w14:textOutline>
+        </w:rPr>
+        <w:t>.</w:t>
+      </w:r>
+      <w:r>
+        <w:rPr>
+          <w:rFonts w:cstheme="minorHAnsi"/>
+          <w14:textOutline w14:w="9525" w14:cap="rnd" w14:cmpd="sng" w14:algn="ctr">
+            <w14:noFill/>
+            <w14:prstDash w14:val="solid"/>
+            <w14:bevel/>
+          </w14:textOutline>
+        </w:rPr>
+        <w:t>{</w:t>
+      </w:r>
+      <w:proofErr w:type="gramEnd"/>
+      <w:r>
+        <w:rPr>
+          <w:rFonts w:cstheme="minorHAnsi"/>
+          <w14:textOutline w14:w="9525" w14:cap="rnd" w14:cmpd="sng" w14:algn="ctr">
+            <w14:noFill/>
+            <w14:prstDash w14:val="solid"/>
+            <w14:bevel/>
+          </w14:textOutline>
+        </w:rPr>
+        <w:t>% endif %}</w:t>
       </w:r>
     </w:p>
     <w:p>
@@ -241,6 +392,44 @@
         </w:rPr>
         <w:t>["URL"] }}.</w:t>
       </w:r>
+      <w:r>
+        <w:rPr>
+          <w:rFonts w:cstheme="minorHAnsi"/>
+          <w:bCs/>
+          <w14:textOutline w14:w="9525" w14:cap="rnd" w14:cmpd="sng" w14:algn="ctr">
+            <w14:noFill/>
+            <w14:prstDash w14:val="solid"/>
+            <w14:bevel/>
+          </w14:textOutline>
+        </w:rPr>
+        <w:t xml:space="preserve">{% if </w:t>
+      </w:r>
+      <w:proofErr w:type="spellStart"/>
+      <w:r>
+        <w:rPr>
+          <w:rFonts w:cstheme="minorHAnsi"/>
+          <w:bCs/>
+          <w14:textOutline w14:w="9525" w14:cap="rnd" w14:cmpd="sng" w14:algn="ctr">
+            <w14:noFill/>
+            <w14:prstDash w14:val="solid"/>
+            <w14:bevel/>
+          </w14:textOutline>
+        </w:rPr>
+        <w:t>direct_inspection_email</w:t>
+      </w:r>
+      <w:proofErr w:type="spellEnd"/>
+      <w:r>
+        <w:rPr>
+          <w:rFonts w:cstheme="minorHAnsi"/>
+          <w:bCs/>
+          <w14:textOutline w14:w="9525" w14:cap="rnd" w14:cmpd="sng" w14:algn="ctr">
+            <w14:noFill/>
+            <w14:prstDash w14:val="solid"/>
+            <w14:bevel/>
+          </w14:textOutline>
+        </w:rPr>
+        <w:t xml:space="preserve"> == False %}</w:t>
+      </w:r>
     </w:p>
     <w:p>
       <w:pPr>
@@ -256,38 +445,43 @@
           <w:sz w:val="24"/>
           <w:szCs w:val="24"/>
         </w:rPr>
-        <w:t xml:space="preserve">Option 1: </w:t>
+        <w:t>Option 1:</w:t>
       </w:r>
       <w:r>
         <w:rPr>
           <w:sz w:val="24"/>
           <w:szCs w:val="24"/>
         </w:rPr>
-        <w:t>C</w:t>
+        <w:t xml:space="preserve"> </w:t>
       </w:r>
       <w:r>
         <w:rPr>
           <w:sz w:val="24"/>
           <w:szCs w:val="24"/>
         </w:rPr>
-        <w:t xml:space="preserve">all the </w:t>
-      </w:r>
-      <w:proofErr w:type="gramStart"/>
+        <w:t>C</w:t>
+      </w:r>
       <w:r>
         <w:rPr>
           <w:sz w:val="24"/>
           <w:szCs w:val="24"/>
         </w:rPr>
-        <w:t>i</w:t>
+        <w:t xml:space="preserve">all the </w:t>
       </w:r>
       <w:r>
         <w:rPr>
           <w:sz w:val="24"/>
           <w:szCs w:val="24"/>
         </w:rPr>
+        <w:t>i</w:t>
+      </w:r>
+      <w:r>
+        <w:rPr>
+          <w:sz w:val="24"/>
+          <w:szCs w:val="24"/>
+        </w:rPr>
         <w:t>nspector</w:t>
       </w:r>
-      <w:proofErr w:type="gramEnd"/>
     </w:p>
     <w:p>
       <w:pPr>
@@ -665,17 +859,8 @@
           <w:sz w:val="24"/>
           <w:szCs w:val="24"/>
         </w:rPr>
-        <w:t xml:space="preserve"> by mail or in-</w:t>
-      </w:r>
-      <w:proofErr w:type="gramStart"/>
-      <w:r>
-        <w:rPr>
-          <w:sz w:val="24"/>
-          <w:szCs w:val="24"/>
-        </w:rPr>
-        <w:t>person</w:t>
-      </w:r>
-      <w:proofErr w:type="gramEnd"/>
+        <w:t xml:space="preserve"> by mail or in-person</w:t>
+      </w:r>
     </w:p>
     <w:p>
       <w:pPr>
@@ -901,6 +1086,12 @@
         </w:rPr>
         <w:t>["Zip"] }}.</w:t>
       </w:r>
+      <w:r>
+        <w:rPr>
+          <w:b/>
+        </w:rPr>
+        <w:t>{% endif %}</w:t>
+      </w:r>
     </w:p>
     <w:p>
       <w:pPr>
@@ -1230,6 +1421,7 @@
           <w:sz w:val="24"/>
           <w:szCs w:val="24"/>
         </w:rPr>
+        <w:lastRenderedPageBreak/>
         <w:t xml:space="preserve">What if </w:t>
       </w:r>
       <w:r>
@@ -1333,7 +1525,7 @@
 </file>
 
 <file path=word/endnotes.xml><?xml version="1.0" encoding="utf-8"?>
-<w:endnotes xmlns:wpc="http://schemas.microsoft.com/office/word/2010/wordprocessingCanvas" xmlns:cx="http://schemas.microsoft.com/office/drawing/2014/chartex" xmlns:cx1="http://schemas.microsoft.com/office/drawing/2015/9/8/chartex" xmlns:cx2="http://schemas.microsoft.com/office/drawing/2015/10/21/chartex" xmlns:cx3="http://schemas.microsoft.com/office/drawing/2016/5/9/chartex" xmlns:cx4="http://schemas.microsoft.com/office/drawing/2016/5/10/chartex" xmlns:cx5="http://schemas.microsoft.com/office/drawing/2016/5/11/chartex" xmlns:cx6="http://schemas.microsoft.com/office/drawing/2016/5/12/chartex" xmlns:cx7="http://schemas.microsoft.com/office/drawing/2016/5/13/chartex" xmlns:cx8="http://schemas.microsoft.com/office/drawing/2016/5/14/chartex" xmlns:mc="http://schemas.openxmlformats.org/markup-compatibility/2006" xmlns:aink="http://schemas.microsoft.com/office/drawing/2016/ink" xmlns:am3d="http://schemas.microsoft.com/office/drawing/2017/model3d" xmlns:o="urn:schemas-microsoft-com:office:office" xmlns:oel="http://schemas.microsoft.com/office/2019/extlst" xmlns:r="http://schemas.openxmlformats.org/officeDocument/2006/relationships" xmlns:m="http://schemas.openxmlformats.org/officeDocument/2006/math" xmlns:v="urn:schemas-microsoft-com:vml" xmlns:wp14="http://schemas.microsoft.com/office/word/2010/wordprocessingDrawing" xmlns:wp="http://schemas.openxmlformats.org/drawingml/2006/wordprocessingDrawing" xmlns:w10="urn:schemas-microsoft-com:office:word" xmlns:w="http://schemas.openxmlformats.org/wordprocessingml/2006/main" xmlns:w14="http://schemas.microsoft.com/office/word/2010/wordml" xmlns:w15="http://schemas.microsoft.com/office/word/2012/wordml" xmlns:w16cex="http://schemas.microsoft.com/office/word/2018/wordml/cex" xmlns:w16cid="http://schemas.microsoft.com/office/word/2016/wordml/cid" xmlns:w16="http://schemas.microsoft.com/office/word/2018/wordml" xmlns:w16sdtdh="http://schemas.microsoft.com/office/word/2020/wordml/sdtdatahash" xmlns:w16se="http://schemas.microsoft.com/office/word/2015/wordml/symex" xmlns:wpg="http://schemas.microsoft.com/office/word/2010/wordprocessingGroup" xmlns:wpi="http://schemas.microsoft.com/office/word/2010/wordprocessingInk" xmlns:wne="http://schemas.microsoft.com/office/word/2006/wordml" xmlns:wps="http://schemas.microsoft.com/office/word/2010/wordprocessingShape" mc:Ignorable="w14 w15 w16se w16cid w16 w16cex w16sdtdh wp14">
+<w:endnotes xmlns:wpc="http://schemas.microsoft.com/office/word/2010/wordprocessingCanvas" xmlns:cx="http://schemas.microsoft.com/office/drawing/2014/chartex" xmlns:cx1="http://schemas.microsoft.com/office/drawing/2015/9/8/chartex" xmlns:cx2="http://schemas.microsoft.com/office/drawing/2015/10/21/chartex" xmlns:cx3="http://schemas.microsoft.com/office/drawing/2016/5/9/chartex" xmlns:cx4="http://schemas.microsoft.com/office/drawing/2016/5/10/chartex" xmlns:cx5="http://schemas.microsoft.com/office/drawing/2016/5/11/chartex" xmlns:cx6="http://schemas.microsoft.com/office/drawing/2016/5/12/chartex" xmlns:cx7="http://schemas.microsoft.com/office/drawing/2016/5/13/chartex" xmlns:cx8="http://schemas.microsoft.com/office/drawing/2016/5/14/chartex" xmlns:mc="http://schemas.openxmlformats.org/markup-compatibility/2006" xmlns:aink="http://schemas.microsoft.com/office/drawing/2016/ink" xmlns:am3d="http://schemas.microsoft.com/office/drawing/2017/model3d" xmlns:o="urn:schemas-microsoft-com:office:office" xmlns:oel="http://schemas.microsoft.com/office/2019/extlst" xmlns:r="http://schemas.openxmlformats.org/officeDocument/2006/relationships" xmlns:m="http://schemas.openxmlformats.org/officeDocument/2006/math" xmlns:v="urn:schemas-microsoft-com:vml" xmlns:wp14="http://schemas.microsoft.com/office/word/2010/wordprocessingDrawing" xmlns:wp="http://schemas.openxmlformats.org/drawingml/2006/wordprocessingDrawing" xmlns:w10="urn:schemas-microsoft-com:office:word" xmlns:w="http://schemas.openxmlformats.org/wordprocessingml/2006/main" xmlns:w14="http://schemas.microsoft.com/office/word/2010/wordml" xmlns:w15="http://schemas.microsoft.com/office/word/2012/wordml" xmlns:w16cex="http://schemas.microsoft.com/office/word/2018/wordml/cex" xmlns:w16cid="http://schemas.microsoft.com/office/word/2016/wordml/cid" xmlns:w16="http://schemas.microsoft.com/office/word/2018/wordml" xmlns:w16du="http://schemas.microsoft.com/office/word/2023/wordml/word16du" xmlns:w16sdtdh="http://schemas.microsoft.com/office/word/2020/wordml/sdtdatahash" xmlns:w16se="http://schemas.microsoft.com/office/word/2015/wordml/symex" xmlns:wpg="http://schemas.microsoft.com/office/word/2010/wordprocessingGroup" xmlns:wpi="http://schemas.microsoft.com/office/word/2010/wordprocessingInk" xmlns:wne="http://schemas.microsoft.com/office/word/2006/wordml" xmlns:wps="http://schemas.microsoft.com/office/word/2010/wordprocessingShape" mc:Ignorable="w14 w15 w16se w16cid w16 w16cex w16sdtdh w16du wp14">
   <w:endnote w:type="separator" w:id="-1">
     <w:p>
       <w:pPr>
@@ -1358,7 +1550,7 @@
 </file>
 
 <file path=word/footer1.xml><?xml version="1.0" encoding="utf-8"?>
-<w:ftr xmlns:wpc="http://schemas.microsoft.com/office/word/2010/wordprocessingCanvas" xmlns:cx="http://schemas.microsoft.com/office/drawing/2014/chartex" xmlns:cx1="http://schemas.microsoft.com/office/drawing/2015/9/8/chartex" xmlns:cx2="http://schemas.microsoft.com/office/drawing/2015/10/21/chartex" xmlns:cx3="http://schemas.microsoft.com/office/drawing/2016/5/9/chartex" xmlns:cx4="http://schemas.microsoft.com/office/drawing/2016/5/10/chartex" xmlns:cx5="http://schemas.microsoft.com/office/drawing/2016/5/11/chartex" xmlns:cx6="http://schemas.microsoft.com/office/drawing/2016/5/12/chartex" xmlns:cx7="http://schemas.microsoft.com/office/drawing/2016/5/13/chartex" xmlns:cx8="http://schemas.microsoft.com/office/drawing/2016/5/14/chartex" xmlns:mc="http://schemas.openxmlformats.org/markup-compatibility/2006" xmlns:aink="http://schemas.microsoft.com/office/drawing/2016/ink" xmlns:am3d="http://schemas.microsoft.com/office/drawing/2017/model3d" xmlns:o="urn:schemas-microsoft-com:office:office" xmlns:oel="http://schemas.microsoft.com/office/2019/extlst" xmlns:r="http://schemas.openxmlformats.org/officeDocument/2006/relationships" xmlns:m="http://schemas.openxmlformats.org/officeDocument/2006/math" xmlns:v="urn:schemas-microsoft-com:vml" xmlns:wp14="http://schemas.microsoft.com/office/word/2010/wordprocessingDrawing" xmlns:wp="http://schemas.openxmlformats.org/drawingml/2006/wordprocessingDrawing" xmlns:w10="urn:schemas-microsoft-com:office:word" xmlns:w="http://schemas.openxmlformats.org/wordprocessingml/2006/main" xmlns:w14="http://schemas.microsoft.com/office/word/2010/wordml" xmlns:w15="http://schemas.microsoft.com/office/word/2012/wordml" xmlns:w16cex="http://schemas.microsoft.com/office/word/2018/wordml/cex" xmlns:w16cid="http://schemas.microsoft.com/office/word/2016/wordml/cid" xmlns:w16="http://schemas.microsoft.com/office/word/2018/wordml" xmlns:w16sdtdh="http://schemas.microsoft.com/office/word/2020/wordml/sdtdatahash" xmlns:w16se="http://schemas.microsoft.com/office/word/2015/wordml/symex" xmlns:wpg="http://schemas.microsoft.com/office/word/2010/wordprocessingGroup" xmlns:wpi="http://schemas.microsoft.com/office/word/2010/wordprocessingInk" xmlns:wne="http://schemas.microsoft.com/office/word/2006/wordml" xmlns:wps="http://schemas.microsoft.com/office/word/2010/wordprocessingShape" mc:Ignorable="w14 w15 w16se w16cid w16 w16cex w16sdtdh wp14">
+<w:ftr xmlns:wpc="http://schemas.microsoft.com/office/word/2010/wordprocessingCanvas" xmlns:cx="http://schemas.microsoft.com/office/drawing/2014/chartex" xmlns:cx1="http://schemas.microsoft.com/office/drawing/2015/9/8/chartex" xmlns:cx2="http://schemas.microsoft.com/office/drawing/2015/10/21/chartex" xmlns:cx3="http://schemas.microsoft.com/office/drawing/2016/5/9/chartex" xmlns:cx4="http://schemas.microsoft.com/office/drawing/2016/5/10/chartex" xmlns:cx5="http://schemas.microsoft.com/office/drawing/2016/5/11/chartex" xmlns:cx6="http://schemas.microsoft.com/office/drawing/2016/5/12/chartex" xmlns:cx7="http://schemas.microsoft.com/office/drawing/2016/5/13/chartex" xmlns:cx8="http://schemas.microsoft.com/office/drawing/2016/5/14/chartex" xmlns:mc="http://schemas.openxmlformats.org/markup-compatibility/2006" xmlns:aink="http://schemas.microsoft.com/office/drawing/2016/ink" xmlns:am3d="http://schemas.microsoft.com/office/drawing/2017/model3d" xmlns:o="urn:schemas-microsoft-com:office:office" xmlns:oel="http://schemas.microsoft.com/office/2019/extlst" xmlns:r="http://schemas.openxmlformats.org/officeDocument/2006/relationships" xmlns:m="http://schemas.openxmlformats.org/officeDocument/2006/math" xmlns:v="urn:schemas-microsoft-com:vml" xmlns:wp14="http://schemas.microsoft.com/office/word/2010/wordprocessingDrawing" xmlns:wp="http://schemas.openxmlformats.org/drawingml/2006/wordprocessingDrawing" xmlns:w10="urn:schemas-microsoft-com:office:word" xmlns:w="http://schemas.openxmlformats.org/wordprocessingml/2006/main" xmlns:w14="http://schemas.microsoft.com/office/word/2010/wordml" xmlns:w15="http://schemas.microsoft.com/office/word/2012/wordml" xmlns:w16cex="http://schemas.microsoft.com/office/word/2018/wordml/cex" xmlns:w16cid="http://schemas.microsoft.com/office/word/2016/wordml/cid" xmlns:w16="http://schemas.microsoft.com/office/word/2018/wordml" xmlns:w16du="http://schemas.microsoft.com/office/word/2023/wordml/word16du" xmlns:w16sdtdh="http://schemas.microsoft.com/office/word/2020/wordml/sdtdatahash" xmlns:w16se="http://schemas.microsoft.com/office/word/2015/wordml/symex" xmlns:wpg="http://schemas.microsoft.com/office/word/2010/wordprocessingGroup" xmlns:wpi="http://schemas.microsoft.com/office/word/2010/wordprocessingInk" xmlns:wne="http://schemas.microsoft.com/office/word/2006/wordml" xmlns:wps="http://schemas.microsoft.com/office/word/2010/wordprocessingShape" mc:Ignorable="w14 w15 w16se w16cid w16 w16cex w16sdtdh w16du wp14">
   <w:p>
     <w:pPr>
       <w:pStyle w:val="Footer"/>
@@ -1368,7 +1560,7 @@
 </file>
 
 <file path=word/footer2.xml><?xml version="1.0" encoding="utf-8"?>
-<w:ftr xmlns:wpc="http://schemas.microsoft.com/office/word/2010/wordprocessingCanvas" xmlns:cx="http://schemas.microsoft.com/office/drawing/2014/chartex" xmlns:cx1="http://schemas.microsoft.com/office/drawing/2015/9/8/chartex" xmlns:cx2="http://schemas.microsoft.com/office/drawing/2015/10/21/chartex" xmlns:cx3="http://schemas.microsoft.com/office/drawing/2016/5/9/chartex" xmlns:cx4="http://schemas.microsoft.com/office/drawing/2016/5/10/chartex" xmlns:cx5="http://schemas.microsoft.com/office/drawing/2016/5/11/chartex" xmlns:cx6="http://schemas.microsoft.com/office/drawing/2016/5/12/chartex" xmlns:cx7="http://schemas.microsoft.com/office/drawing/2016/5/13/chartex" xmlns:cx8="http://schemas.microsoft.com/office/drawing/2016/5/14/chartex" xmlns:mc="http://schemas.openxmlformats.org/markup-compatibility/2006" xmlns:aink="http://schemas.microsoft.com/office/drawing/2016/ink" xmlns:am3d="http://schemas.microsoft.com/office/drawing/2017/model3d" xmlns:o="urn:schemas-microsoft-com:office:office" xmlns:oel="http://schemas.microsoft.com/office/2019/extlst" xmlns:r="http://schemas.openxmlformats.org/officeDocument/2006/relationships" xmlns:m="http://schemas.openxmlformats.org/officeDocument/2006/math" xmlns:v="urn:schemas-microsoft-com:vml" xmlns:wp14="http://schemas.microsoft.com/office/word/2010/wordprocessingDrawing" xmlns:wp="http://schemas.openxmlformats.org/drawingml/2006/wordprocessingDrawing" xmlns:w10="urn:schemas-microsoft-com:office:word" xmlns:w="http://schemas.openxmlformats.org/wordprocessingml/2006/main" xmlns:w14="http://schemas.microsoft.com/office/word/2010/wordml" xmlns:w15="http://schemas.microsoft.com/office/word/2012/wordml" xmlns:w16cex="http://schemas.microsoft.com/office/word/2018/wordml/cex" xmlns:w16cid="http://schemas.microsoft.com/office/word/2016/wordml/cid" xmlns:w16="http://schemas.microsoft.com/office/word/2018/wordml" xmlns:w16sdtdh="http://schemas.microsoft.com/office/word/2020/wordml/sdtdatahash" xmlns:w16se="http://schemas.microsoft.com/office/word/2015/wordml/symex" xmlns:wpg="http://schemas.microsoft.com/office/word/2010/wordprocessingGroup" xmlns:wpi="http://schemas.microsoft.com/office/word/2010/wordprocessingInk" xmlns:wne="http://schemas.microsoft.com/office/word/2006/wordml" xmlns:wps="http://schemas.microsoft.com/office/word/2010/wordprocessingShape" mc:Ignorable="w14 w15 w16se w16cid w16 w16cex w16sdtdh wp14">
+<w:ftr xmlns:wpc="http://schemas.microsoft.com/office/word/2010/wordprocessingCanvas" xmlns:cx="http://schemas.microsoft.com/office/drawing/2014/chartex" xmlns:cx1="http://schemas.microsoft.com/office/drawing/2015/9/8/chartex" xmlns:cx2="http://schemas.microsoft.com/office/drawing/2015/10/21/chartex" xmlns:cx3="http://schemas.microsoft.com/office/drawing/2016/5/9/chartex" xmlns:cx4="http://schemas.microsoft.com/office/drawing/2016/5/10/chartex" xmlns:cx5="http://schemas.microsoft.com/office/drawing/2016/5/11/chartex" xmlns:cx6="http://schemas.microsoft.com/office/drawing/2016/5/12/chartex" xmlns:cx7="http://schemas.microsoft.com/office/drawing/2016/5/13/chartex" xmlns:cx8="http://schemas.microsoft.com/office/drawing/2016/5/14/chartex" xmlns:mc="http://schemas.openxmlformats.org/markup-compatibility/2006" xmlns:aink="http://schemas.microsoft.com/office/drawing/2016/ink" xmlns:am3d="http://schemas.microsoft.com/office/drawing/2017/model3d" xmlns:o="urn:schemas-microsoft-com:office:office" xmlns:oel="http://schemas.microsoft.com/office/2019/extlst" xmlns:r="http://schemas.openxmlformats.org/officeDocument/2006/relationships" xmlns:m="http://schemas.openxmlformats.org/officeDocument/2006/math" xmlns:v="urn:schemas-microsoft-com:vml" xmlns:wp14="http://schemas.microsoft.com/office/word/2010/wordprocessingDrawing" xmlns:wp="http://schemas.openxmlformats.org/drawingml/2006/wordprocessingDrawing" xmlns:w10="urn:schemas-microsoft-com:office:word" xmlns:w="http://schemas.openxmlformats.org/wordprocessingml/2006/main" xmlns:w14="http://schemas.microsoft.com/office/word/2010/wordml" xmlns:w15="http://schemas.microsoft.com/office/word/2012/wordml" xmlns:w16cex="http://schemas.microsoft.com/office/word/2018/wordml/cex" xmlns:w16cid="http://schemas.microsoft.com/office/word/2016/wordml/cid" xmlns:w16="http://schemas.microsoft.com/office/word/2018/wordml" xmlns:w16du="http://schemas.microsoft.com/office/word/2023/wordml/word16du" xmlns:w16sdtdh="http://schemas.microsoft.com/office/word/2020/wordml/sdtdatahash" xmlns:w16se="http://schemas.microsoft.com/office/word/2015/wordml/symex" xmlns:wpg="http://schemas.microsoft.com/office/word/2010/wordprocessingGroup" xmlns:wpi="http://schemas.microsoft.com/office/word/2010/wordprocessingInk" xmlns:wne="http://schemas.microsoft.com/office/word/2006/wordml" xmlns:wps="http://schemas.microsoft.com/office/word/2010/wordprocessingShape" mc:Ignorable="w14 w15 w16se w16cid w16 w16cex w16sdtdh w16du wp14">
   <w:p>
     <w:pPr>
       <w:pStyle w:val="Footer"/>
@@ -1440,7 +1632,7 @@
 </file>
 
 <file path=word/footer3.xml><?xml version="1.0" encoding="utf-8"?>
-<w:ftr xmlns:wpc="http://schemas.microsoft.com/office/word/2010/wordprocessingCanvas" xmlns:cx="http://schemas.microsoft.com/office/drawing/2014/chartex" xmlns:cx1="http://schemas.microsoft.com/office/drawing/2015/9/8/chartex" xmlns:cx2="http://schemas.microsoft.com/office/drawing/2015/10/21/chartex" xmlns:cx3="http://schemas.microsoft.com/office/drawing/2016/5/9/chartex" xmlns:cx4="http://schemas.microsoft.com/office/drawing/2016/5/10/chartex" xmlns:cx5="http://schemas.microsoft.com/office/drawing/2016/5/11/chartex" xmlns:cx6="http://schemas.microsoft.com/office/drawing/2016/5/12/chartex" xmlns:cx7="http://schemas.microsoft.com/office/drawing/2016/5/13/chartex" xmlns:cx8="http://schemas.microsoft.com/office/drawing/2016/5/14/chartex" xmlns:mc="http://schemas.openxmlformats.org/markup-compatibility/2006" xmlns:aink="http://schemas.microsoft.com/office/drawing/2016/ink" xmlns:am3d="http://schemas.microsoft.com/office/drawing/2017/model3d" xmlns:o="urn:schemas-microsoft-com:office:office" xmlns:oel="http://schemas.microsoft.com/office/2019/extlst" xmlns:r="http://schemas.openxmlformats.org/officeDocument/2006/relationships" xmlns:m="http://schemas.openxmlformats.org/officeDocument/2006/math" xmlns:v="urn:schemas-microsoft-com:vml" xmlns:wp14="http://schemas.microsoft.com/office/word/2010/wordprocessingDrawing" xmlns:wp="http://schemas.openxmlformats.org/drawingml/2006/wordprocessingDrawing" xmlns:w10="urn:schemas-microsoft-com:office:word" xmlns:w="http://schemas.openxmlformats.org/wordprocessingml/2006/main" xmlns:w14="http://schemas.microsoft.com/office/word/2010/wordml" xmlns:w15="http://schemas.microsoft.com/office/word/2012/wordml" xmlns:w16cex="http://schemas.microsoft.com/office/word/2018/wordml/cex" xmlns:w16cid="http://schemas.microsoft.com/office/word/2016/wordml/cid" xmlns:w16="http://schemas.microsoft.com/office/word/2018/wordml" xmlns:w16sdtdh="http://schemas.microsoft.com/office/word/2020/wordml/sdtdatahash" xmlns:w16se="http://schemas.microsoft.com/office/word/2015/wordml/symex" xmlns:wpg="http://schemas.microsoft.com/office/word/2010/wordprocessingGroup" xmlns:wpi="http://schemas.microsoft.com/office/word/2010/wordprocessingInk" xmlns:wne="http://schemas.microsoft.com/office/word/2006/wordml" xmlns:wps="http://schemas.microsoft.com/office/word/2010/wordprocessingShape" mc:Ignorable="w14 w15 w16se w16cid w16 w16cex w16sdtdh wp14">
+<w:ftr xmlns:wpc="http://schemas.microsoft.com/office/word/2010/wordprocessingCanvas" xmlns:cx="http://schemas.microsoft.com/office/drawing/2014/chartex" xmlns:cx1="http://schemas.microsoft.com/office/drawing/2015/9/8/chartex" xmlns:cx2="http://schemas.microsoft.com/office/drawing/2015/10/21/chartex" xmlns:cx3="http://schemas.microsoft.com/office/drawing/2016/5/9/chartex" xmlns:cx4="http://schemas.microsoft.com/office/drawing/2016/5/10/chartex" xmlns:cx5="http://schemas.microsoft.com/office/drawing/2016/5/11/chartex" xmlns:cx6="http://schemas.microsoft.com/office/drawing/2016/5/12/chartex" xmlns:cx7="http://schemas.microsoft.com/office/drawing/2016/5/13/chartex" xmlns:cx8="http://schemas.microsoft.com/office/drawing/2016/5/14/chartex" xmlns:mc="http://schemas.openxmlformats.org/markup-compatibility/2006" xmlns:aink="http://schemas.microsoft.com/office/drawing/2016/ink" xmlns:am3d="http://schemas.microsoft.com/office/drawing/2017/model3d" xmlns:o="urn:schemas-microsoft-com:office:office" xmlns:oel="http://schemas.microsoft.com/office/2019/extlst" xmlns:r="http://schemas.openxmlformats.org/officeDocument/2006/relationships" xmlns:m="http://schemas.openxmlformats.org/officeDocument/2006/math" xmlns:v="urn:schemas-microsoft-com:vml" xmlns:wp14="http://schemas.microsoft.com/office/word/2010/wordprocessingDrawing" xmlns:wp="http://schemas.openxmlformats.org/drawingml/2006/wordprocessingDrawing" xmlns:w10="urn:schemas-microsoft-com:office:word" xmlns:w="http://schemas.openxmlformats.org/wordprocessingml/2006/main" xmlns:w14="http://schemas.microsoft.com/office/word/2010/wordml" xmlns:w15="http://schemas.microsoft.com/office/word/2012/wordml" xmlns:w16cex="http://schemas.microsoft.com/office/word/2018/wordml/cex" xmlns:w16cid="http://schemas.microsoft.com/office/word/2016/wordml/cid" xmlns:w16="http://schemas.microsoft.com/office/word/2018/wordml" xmlns:w16du="http://schemas.microsoft.com/office/word/2023/wordml/word16du" xmlns:w16sdtdh="http://schemas.microsoft.com/office/word/2020/wordml/sdtdatahash" xmlns:w16se="http://schemas.microsoft.com/office/word/2015/wordml/symex" xmlns:wpg="http://schemas.microsoft.com/office/word/2010/wordprocessingGroup" xmlns:wpi="http://schemas.microsoft.com/office/word/2010/wordprocessingInk" xmlns:wne="http://schemas.microsoft.com/office/word/2006/wordml" xmlns:wps="http://schemas.microsoft.com/office/word/2010/wordprocessingShape" mc:Ignorable="w14 w15 w16se w16cid w16 w16cex w16sdtdh w16du wp14">
   <w:p>
     <w:pPr>
       <w:pStyle w:val="Footer"/>
@@ -1450,7 +1642,7 @@
 </file>
 
 <file path=word/footnotes.xml><?xml version="1.0" encoding="utf-8"?>
-<w:footnotes xmlns:wpc="http://schemas.microsoft.com/office/word/2010/wordprocessingCanvas" xmlns:cx="http://schemas.microsoft.com/office/drawing/2014/chartex" xmlns:cx1="http://schemas.microsoft.com/office/drawing/2015/9/8/chartex" xmlns:cx2="http://schemas.microsoft.com/office/drawing/2015/10/21/chartex" xmlns:cx3="http://schemas.microsoft.com/office/drawing/2016/5/9/chartex" xmlns:cx4="http://schemas.microsoft.com/office/drawing/2016/5/10/chartex" xmlns:cx5="http://schemas.microsoft.com/office/drawing/2016/5/11/chartex" xmlns:cx6="http://schemas.microsoft.com/office/drawing/2016/5/12/chartex" xmlns:cx7="http://schemas.microsoft.com/office/drawing/2016/5/13/chartex" xmlns:cx8="http://schemas.microsoft.com/office/drawing/2016/5/14/chartex" xmlns:mc="http://schemas.openxmlformats.org/markup-compatibility/2006" xmlns:aink="http://schemas.microsoft.com/office/drawing/2016/ink" xmlns:am3d="http://schemas.microsoft.com/office/drawing/2017/model3d" xmlns:o="urn:schemas-microsoft-com:office:office" xmlns:oel="http://schemas.microsoft.com/office/2019/extlst" xmlns:r="http://schemas.openxmlformats.org/officeDocument/2006/relationships" xmlns:m="http://schemas.openxmlformats.org/officeDocument/2006/math" xmlns:v="urn:schemas-microsoft-com:vml" xmlns:wp14="http://schemas.microsoft.com/office/word/2010/wordprocessingDrawing" xmlns:wp="http://schemas.openxmlformats.org/drawingml/2006/wordprocessingDrawing" xmlns:w10="urn:schemas-microsoft-com:office:word" xmlns:w="http://schemas.openxmlformats.org/wordprocessingml/2006/main" xmlns:w14="http://schemas.microsoft.com/office/word/2010/wordml" xmlns:w15="http://schemas.microsoft.com/office/word/2012/wordml" xmlns:w16cex="http://schemas.microsoft.com/office/word/2018/wordml/cex" xmlns:w16cid="http://schemas.microsoft.com/office/word/2016/wordml/cid" xmlns:w16="http://schemas.microsoft.com/office/word/2018/wordml" xmlns:w16sdtdh="http://schemas.microsoft.com/office/word/2020/wordml/sdtdatahash" xmlns:w16se="http://schemas.microsoft.com/office/word/2015/wordml/symex" xmlns:wpg="http://schemas.microsoft.com/office/word/2010/wordprocessingGroup" xmlns:wpi="http://schemas.microsoft.com/office/word/2010/wordprocessingInk" xmlns:wne="http://schemas.microsoft.com/office/word/2006/wordml" xmlns:wps="http://schemas.microsoft.com/office/word/2010/wordprocessingShape" mc:Ignorable="w14 w15 w16se w16cid w16 w16cex w16sdtdh wp14">
+<w:footnotes xmlns:wpc="http://schemas.microsoft.com/office/word/2010/wordprocessingCanvas" xmlns:cx="http://schemas.microsoft.com/office/drawing/2014/chartex" xmlns:cx1="http://schemas.microsoft.com/office/drawing/2015/9/8/chartex" xmlns:cx2="http://schemas.microsoft.com/office/drawing/2015/10/21/chartex" xmlns:cx3="http://schemas.microsoft.com/office/drawing/2016/5/9/chartex" xmlns:cx4="http://schemas.microsoft.com/office/drawing/2016/5/10/chartex" xmlns:cx5="http://schemas.microsoft.com/office/drawing/2016/5/11/chartex" xmlns:cx6="http://schemas.microsoft.com/office/drawing/2016/5/12/chartex" xmlns:cx7="http://schemas.microsoft.com/office/drawing/2016/5/13/chartex" xmlns:cx8="http://schemas.microsoft.com/office/drawing/2016/5/14/chartex" xmlns:mc="http://schemas.openxmlformats.org/markup-compatibility/2006" xmlns:aink="http://schemas.microsoft.com/office/drawing/2016/ink" xmlns:am3d="http://schemas.microsoft.com/office/drawing/2017/model3d" xmlns:o="urn:schemas-microsoft-com:office:office" xmlns:oel="http://schemas.microsoft.com/office/2019/extlst" xmlns:r="http://schemas.openxmlformats.org/officeDocument/2006/relationships" xmlns:m="http://schemas.openxmlformats.org/officeDocument/2006/math" xmlns:v="urn:schemas-microsoft-com:vml" xmlns:wp14="http://schemas.microsoft.com/office/word/2010/wordprocessingDrawing" xmlns:wp="http://schemas.openxmlformats.org/drawingml/2006/wordprocessingDrawing" xmlns:w10="urn:schemas-microsoft-com:office:word" xmlns:w="http://schemas.openxmlformats.org/wordprocessingml/2006/main" xmlns:w14="http://schemas.microsoft.com/office/word/2010/wordml" xmlns:w15="http://schemas.microsoft.com/office/word/2012/wordml" xmlns:w16cex="http://schemas.microsoft.com/office/word/2018/wordml/cex" xmlns:w16cid="http://schemas.microsoft.com/office/word/2016/wordml/cid" xmlns:w16="http://schemas.microsoft.com/office/word/2018/wordml" xmlns:w16du="http://schemas.microsoft.com/office/word/2023/wordml/word16du" xmlns:w16sdtdh="http://schemas.microsoft.com/office/word/2020/wordml/sdtdatahash" xmlns:w16se="http://schemas.microsoft.com/office/word/2015/wordml/symex" xmlns:wpg="http://schemas.microsoft.com/office/word/2010/wordprocessingGroup" xmlns:wpi="http://schemas.microsoft.com/office/word/2010/wordprocessingInk" xmlns:wne="http://schemas.microsoft.com/office/word/2006/wordml" xmlns:wps="http://schemas.microsoft.com/office/word/2010/wordprocessingShape" mc:Ignorable="w14 w15 w16se w16cid w16 w16cex w16sdtdh w16du wp14">
   <w:footnote w:type="separator" w:id="-1">
     <w:p>
       <w:pPr>
@@ -1475,7 +1667,7 @@
 </file>
 
 <file path=word/header1.xml><?xml version="1.0" encoding="utf-8"?>
-<w:hdr xmlns:wpc="http://schemas.microsoft.com/office/word/2010/wordprocessingCanvas" xmlns:cx="http://schemas.microsoft.com/office/drawing/2014/chartex" xmlns:cx1="http://schemas.microsoft.com/office/drawing/2015/9/8/chartex" xmlns:cx2="http://schemas.microsoft.com/office/drawing/2015/10/21/chartex" xmlns:cx3="http://schemas.microsoft.com/office/drawing/2016/5/9/chartex" xmlns:cx4="http://schemas.microsoft.com/office/drawing/2016/5/10/chartex" xmlns:cx5="http://schemas.microsoft.com/office/drawing/2016/5/11/chartex" xmlns:cx6="http://schemas.microsoft.com/office/drawing/2016/5/12/chartex" xmlns:cx7="http://schemas.microsoft.com/office/drawing/2016/5/13/chartex" xmlns:cx8="http://schemas.microsoft.com/office/drawing/2016/5/14/chartex" xmlns:mc="http://schemas.openxmlformats.org/markup-compatibility/2006" xmlns:aink="http://schemas.microsoft.com/office/drawing/2016/ink" xmlns:am3d="http://schemas.microsoft.com/office/drawing/2017/model3d" xmlns:o="urn:schemas-microsoft-com:office:office" xmlns:oel="http://schemas.microsoft.com/office/2019/extlst" xmlns:r="http://schemas.openxmlformats.org/officeDocument/2006/relationships" xmlns:m="http://schemas.openxmlformats.org/officeDocument/2006/math" xmlns:v="urn:schemas-microsoft-com:vml" xmlns:wp14="http://schemas.microsoft.com/office/word/2010/wordprocessingDrawing" xmlns:wp="http://schemas.openxmlformats.org/drawingml/2006/wordprocessingDrawing" xmlns:w10="urn:schemas-microsoft-com:office:word" xmlns:w="http://schemas.openxmlformats.org/wordprocessingml/2006/main" xmlns:w14="http://schemas.microsoft.com/office/word/2010/wordml" xmlns:w15="http://schemas.microsoft.com/office/word/2012/wordml" xmlns:w16cex="http://schemas.microsoft.com/office/word/2018/wordml/cex" xmlns:w16cid="http://schemas.microsoft.com/office/word/2016/wordml/cid" xmlns:w16="http://schemas.microsoft.com/office/word/2018/wordml" xmlns:w16sdtdh="http://schemas.microsoft.com/office/word/2020/wordml/sdtdatahash" xmlns:w16se="http://schemas.microsoft.com/office/word/2015/wordml/symex" xmlns:wpg="http://schemas.microsoft.com/office/word/2010/wordprocessingGroup" xmlns:wpi="http://schemas.microsoft.com/office/word/2010/wordprocessingInk" xmlns:wne="http://schemas.microsoft.com/office/word/2006/wordml" xmlns:wps="http://schemas.microsoft.com/office/word/2010/wordprocessingShape" mc:Ignorable="w14 w15 w16se w16cid w16 w16cex w16sdtdh wp14">
+<w:hdr xmlns:wpc="http://schemas.microsoft.com/office/word/2010/wordprocessingCanvas" xmlns:cx="http://schemas.microsoft.com/office/drawing/2014/chartex" xmlns:cx1="http://schemas.microsoft.com/office/drawing/2015/9/8/chartex" xmlns:cx2="http://schemas.microsoft.com/office/drawing/2015/10/21/chartex" xmlns:cx3="http://schemas.microsoft.com/office/drawing/2016/5/9/chartex" xmlns:cx4="http://schemas.microsoft.com/office/drawing/2016/5/10/chartex" xmlns:cx5="http://schemas.microsoft.com/office/drawing/2016/5/11/chartex" xmlns:cx6="http://schemas.microsoft.com/office/drawing/2016/5/12/chartex" xmlns:cx7="http://schemas.microsoft.com/office/drawing/2016/5/13/chartex" xmlns:cx8="http://schemas.microsoft.com/office/drawing/2016/5/14/chartex" xmlns:mc="http://schemas.openxmlformats.org/markup-compatibility/2006" xmlns:aink="http://schemas.microsoft.com/office/drawing/2016/ink" xmlns:am3d="http://schemas.microsoft.com/office/drawing/2017/model3d" xmlns:o="urn:schemas-microsoft-com:office:office" xmlns:oel="http://schemas.microsoft.com/office/2019/extlst" xmlns:r="http://schemas.openxmlformats.org/officeDocument/2006/relationships" xmlns:m="http://schemas.openxmlformats.org/officeDocument/2006/math" xmlns:v="urn:schemas-microsoft-com:vml" xmlns:wp14="http://schemas.microsoft.com/office/word/2010/wordprocessingDrawing" xmlns:wp="http://schemas.openxmlformats.org/drawingml/2006/wordprocessingDrawing" xmlns:w10="urn:schemas-microsoft-com:office:word" xmlns:w="http://schemas.openxmlformats.org/wordprocessingml/2006/main" xmlns:w14="http://schemas.microsoft.com/office/word/2010/wordml" xmlns:w15="http://schemas.microsoft.com/office/word/2012/wordml" xmlns:w16cex="http://schemas.microsoft.com/office/word/2018/wordml/cex" xmlns:w16cid="http://schemas.microsoft.com/office/word/2016/wordml/cid" xmlns:w16="http://schemas.microsoft.com/office/word/2018/wordml" xmlns:w16du="http://schemas.microsoft.com/office/word/2023/wordml/word16du" xmlns:w16sdtdh="http://schemas.microsoft.com/office/word/2020/wordml/sdtdatahash" xmlns:w16se="http://schemas.microsoft.com/office/word/2015/wordml/symex" xmlns:wpg="http://schemas.microsoft.com/office/word/2010/wordprocessingGroup" xmlns:wpi="http://schemas.microsoft.com/office/word/2010/wordprocessingInk" xmlns:wne="http://schemas.microsoft.com/office/word/2006/wordml" xmlns:wps="http://schemas.microsoft.com/office/word/2010/wordprocessingShape" mc:Ignorable="w14 w15 w16se w16cid w16 w16cex w16sdtdh w16du wp14">
   <w:p>
     <w:pPr>
       <w:pStyle w:val="Header"/>
@@ -1485,7 +1677,7 @@
 </file>
 
 <file path=word/header2.xml><?xml version="1.0" encoding="utf-8"?>
-<w:hdr xmlns:wpc="http://schemas.microsoft.com/office/word/2010/wordprocessingCanvas" xmlns:cx="http://schemas.microsoft.com/office/drawing/2014/chartex" xmlns:cx1="http://schemas.microsoft.com/office/drawing/2015/9/8/chartex" xmlns:cx2="http://schemas.microsoft.com/office/drawing/2015/10/21/chartex" xmlns:cx3="http://schemas.microsoft.com/office/drawing/2016/5/9/chartex" xmlns:cx4="http://schemas.microsoft.com/office/drawing/2016/5/10/chartex" xmlns:cx5="http://schemas.microsoft.com/office/drawing/2016/5/11/chartex" xmlns:cx6="http://schemas.microsoft.com/office/drawing/2016/5/12/chartex" xmlns:cx7="http://schemas.microsoft.com/office/drawing/2016/5/13/chartex" xmlns:cx8="http://schemas.microsoft.com/office/drawing/2016/5/14/chartex" xmlns:mc="http://schemas.openxmlformats.org/markup-compatibility/2006" xmlns:aink="http://schemas.microsoft.com/office/drawing/2016/ink" xmlns:am3d="http://schemas.microsoft.com/office/drawing/2017/model3d" xmlns:o="urn:schemas-microsoft-com:office:office" xmlns:oel="http://schemas.microsoft.com/office/2019/extlst" xmlns:r="http://schemas.openxmlformats.org/officeDocument/2006/relationships" xmlns:m="http://schemas.openxmlformats.org/officeDocument/2006/math" xmlns:v="urn:schemas-microsoft-com:vml" xmlns:wp14="http://schemas.microsoft.com/office/word/2010/wordprocessingDrawing" xmlns:wp="http://schemas.openxmlformats.org/drawingml/2006/wordprocessingDrawing" xmlns:w10="urn:schemas-microsoft-com:office:word" xmlns:w="http://schemas.openxmlformats.org/wordprocessingml/2006/main" xmlns:w14="http://schemas.microsoft.com/office/word/2010/wordml" xmlns:w15="http://schemas.microsoft.com/office/word/2012/wordml" xmlns:w16cex="http://schemas.microsoft.com/office/word/2018/wordml/cex" xmlns:w16cid="http://schemas.microsoft.com/office/word/2016/wordml/cid" xmlns:w16="http://schemas.microsoft.com/office/word/2018/wordml" xmlns:w16sdtdh="http://schemas.microsoft.com/office/word/2020/wordml/sdtdatahash" xmlns:w16se="http://schemas.microsoft.com/office/word/2015/wordml/symex" xmlns:wpg="http://schemas.microsoft.com/office/word/2010/wordprocessingGroup" xmlns:wpi="http://schemas.microsoft.com/office/word/2010/wordprocessingInk" xmlns:wne="http://schemas.microsoft.com/office/word/2006/wordml" xmlns:wps="http://schemas.microsoft.com/office/word/2010/wordprocessingShape" mc:Ignorable="w14 w15 w16se w16cid w16 w16cex w16sdtdh wp14">
+<w:hdr xmlns:wpc="http://schemas.microsoft.com/office/word/2010/wordprocessingCanvas" xmlns:cx="http://schemas.microsoft.com/office/drawing/2014/chartex" xmlns:cx1="http://schemas.microsoft.com/office/drawing/2015/9/8/chartex" xmlns:cx2="http://schemas.microsoft.com/office/drawing/2015/10/21/chartex" xmlns:cx3="http://schemas.microsoft.com/office/drawing/2016/5/9/chartex" xmlns:cx4="http://schemas.microsoft.com/office/drawing/2016/5/10/chartex" xmlns:cx5="http://schemas.microsoft.com/office/drawing/2016/5/11/chartex" xmlns:cx6="http://schemas.microsoft.com/office/drawing/2016/5/12/chartex" xmlns:cx7="http://schemas.microsoft.com/office/drawing/2016/5/13/chartex" xmlns:cx8="http://schemas.microsoft.com/office/drawing/2016/5/14/chartex" xmlns:mc="http://schemas.openxmlformats.org/markup-compatibility/2006" xmlns:aink="http://schemas.microsoft.com/office/drawing/2016/ink" xmlns:am3d="http://schemas.microsoft.com/office/drawing/2017/model3d" xmlns:o="urn:schemas-microsoft-com:office:office" xmlns:oel="http://schemas.microsoft.com/office/2019/extlst" xmlns:r="http://schemas.openxmlformats.org/officeDocument/2006/relationships" xmlns:m="http://schemas.openxmlformats.org/officeDocument/2006/math" xmlns:v="urn:schemas-microsoft-com:vml" xmlns:wp14="http://schemas.microsoft.com/office/word/2010/wordprocessingDrawing" xmlns:wp="http://schemas.openxmlformats.org/drawingml/2006/wordprocessingDrawing" xmlns:w10="urn:schemas-microsoft-com:office:word" xmlns:w="http://schemas.openxmlformats.org/wordprocessingml/2006/main" xmlns:w14="http://schemas.microsoft.com/office/word/2010/wordml" xmlns:w15="http://schemas.microsoft.com/office/word/2012/wordml" xmlns:w16cex="http://schemas.microsoft.com/office/word/2018/wordml/cex" xmlns:w16cid="http://schemas.microsoft.com/office/word/2016/wordml/cid" xmlns:w16="http://schemas.microsoft.com/office/word/2018/wordml" xmlns:w16du="http://schemas.microsoft.com/office/word/2023/wordml/word16du" xmlns:w16sdtdh="http://schemas.microsoft.com/office/word/2020/wordml/sdtdatahash" xmlns:w16se="http://schemas.microsoft.com/office/word/2015/wordml/symex" xmlns:wpg="http://schemas.microsoft.com/office/word/2010/wordprocessingGroup" xmlns:wpi="http://schemas.microsoft.com/office/word/2010/wordprocessingInk" xmlns:wne="http://schemas.microsoft.com/office/word/2006/wordml" xmlns:wps="http://schemas.microsoft.com/office/word/2010/wordprocessingShape" mc:Ignorable="w14 w15 w16se w16cid w16 w16cex w16sdtdh w16du wp14">
   <w:p>
     <w:pPr>
       <w:pStyle w:val="Title"/>
@@ -1583,7 +1775,6 @@
                             </w:rPr>
                             <w:t xml:space="preserve"> </w:t>
                           </w:r>
-                          <w:proofErr w:type="gramStart"/>
                           <w:r>
                             <w:rPr>
                               <w:rFonts w:cstheme="majorHAnsi"/>
@@ -1604,19 +1795,7 @@
                               <w:sz w:val="40"/>
                               <w:szCs w:val="40"/>
                             </w:rPr>
-                            <w:t>nspection</w:t>
-                          </w:r>
-                          <w:proofErr w:type="gramEnd"/>
-                          <w:r>
-                            <w:rPr>
-                              <w:rFonts w:cstheme="majorHAnsi"/>
-                              <w:b w:val="0"/>
-                              <w:bCs w:val="0"/>
-                              <w:color w:val="FFFFFF" w:themeColor="background1"/>
-                              <w:sz w:val="40"/>
-                              <w:szCs w:val="40"/>
-                            </w:rPr>
-                            <w:t xml:space="preserve"> </w:t>
+                            <w:t xml:space="preserve">nspection </w:t>
                           </w:r>
                         </w:p>
                         <w:p>
@@ -1678,7 +1857,7 @@
             </wp:anchor>
           </w:drawing>
         </mc:Choice>
-        <mc:Fallback xmlns:w16du="http://schemas.microsoft.com/office/word/2023/wordml/word16du">
+        <mc:Fallback>
           <w:pict>
             <v:shapetype w14:anchorId="5FB366E4" id="_x0000_t202" coordsize="21600,21600" o:spt="202" path="m,l,21600r21600,l21600,xe">
               <v:stroke joinstyle="miter"/>
@@ -1891,7 +2070,7 @@
             </wp:anchor>
           </w:drawing>
         </mc:Choice>
-        <mc:Fallback xmlns:w16du="http://schemas.microsoft.com/office/word/2023/wordml/word16du">
+        <mc:Fallback>
           <w:pict>
             <v:rect w14:anchorId="33EBEFD5" id="Rectangle 2" o:spid="_x0000_s1026" style="position:absolute;margin-left:0;margin-top:0;width:611.3pt;height:88.8pt;z-index:-251657216;visibility:visible;mso-wrap-style:square;mso-width-percent:0;mso-height-percent:0;mso-wrap-distance-left:.5pt;mso-wrap-distance-top:.55pt;mso-wrap-distance-right:.5pt;mso-wrap-distance-bottom:.45pt;mso-position-horizontal:left;mso-position-horizontal-relative:page;mso-position-vertical:top;mso-position-vertical-relative:page;mso-width-percent:0;mso-height-percent:0;mso-width-relative:page;mso-height-relative:page;v-text-anchor:top" o:gfxdata="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" o:allowincell="f" fillcolor="#1a73e8" strokecolor="#1355ab" strokeweight="1pt">
               <v:path arrowok="t"/>
@@ -1958,7 +2137,7 @@
 </file>
 
 <file path=word/header3.xml><?xml version="1.0" encoding="utf-8"?>
-<w:hdr xmlns:wpc="http://schemas.microsoft.com/office/word/2010/wordprocessingCanvas" xmlns:cx="http://schemas.microsoft.com/office/drawing/2014/chartex" xmlns:cx1="http://schemas.microsoft.com/office/drawing/2015/9/8/chartex" xmlns:cx2="http://schemas.microsoft.com/office/drawing/2015/10/21/chartex" xmlns:cx3="http://schemas.microsoft.com/office/drawing/2016/5/9/chartex" xmlns:cx4="http://schemas.microsoft.com/office/drawing/2016/5/10/chartex" xmlns:cx5="http://schemas.microsoft.com/office/drawing/2016/5/11/chartex" xmlns:cx6="http://schemas.microsoft.com/office/drawing/2016/5/12/chartex" xmlns:cx7="http://schemas.microsoft.com/office/drawing/2016/5/13/chartex" xmlns:cx8="http://schemas.microsoft.com/office/drawing/2016/5/14/chartex" xmlns:mc="http://schemas.openxmlformats.org/markup-compatibility/2006" xmlns:aink="http://schemas.microsoft.com/office/drawing/2016/ink" xmlns:am3d="http://schemas.microsoft.com/office/drawing/2017/model3d" xmlns:o="urn:schemas-microsoft-com:office:office" xmlns:oel="http://schemas.microsoft.com/office/2019/extlst" xmlns:r="http://schemas.openxmlformats.org/officeDocument/2006/relationships" xmlns:m="http://schemas.openxmlformats.org/officeDocument/2006/math" xmlns:v="urn:schemas-microsoft-com:vml" xmlns:wp14="http://schemas.microsoft.com/office/word/2010/wordprocessingDrawing" xmlns:wp="http://schemas.openxmlformats.org/drawingml/2006/wordprocessingDrawing" xmlns:w10="urn:schemas-microsoft-com:office:word" xmlns:w="http://schemas.openxmlformats.org/wordprocessingml/2006/main" xmlns:w14="http://schemas.microsoft.com/office/word/2010/wordml" xmlns:w15="http://schemas.microsoft.com/office/word/2012/wordml" xmlns:w16cex="http://schemas.microsoft.com/office/word/2018/wordml/cex" xmlns:w16cid="http://schemas.microsoft.com/office/word/2016/wordml/cid" xmlns:w16="http://schemas.microsoft.com/office/word/2018/wordml" xmlns:w16sdtdh="http://schemas.microsoft.com/office/word/2020/wordml/sdtdatahash" xmlns:w16se="http://schemas.microsoft.com/office/word/2015/wordml/symex" xmlns:wpg="http://schemas.microsoft.com/office/word/2010/wordprocessingGroup" xmlns:wpi="http://schemas.microsoft.com/office/word/2010/wordprocessingInk" xmlns:wne="http://schemas.microsoft.com/office/word/2006/wordml" xmlns:wps="http://schemas.microsoft.com/office/word/2010/wordprocessingShape" mc:Ignorable="w14 w15 w16se w16cid w16 w16cex w16sdtdh wp14">
+<w:hdr xmlns:wpc="http://schemas.microsoft.com/office/word/2010/wordprocessingCanvas" xmlns:cx="http://schemas.microsoft.com/office/drawing/2014/chartex" xmlns:cx1="http://schemas.microsoft.com/office/drawing/2015/9/8/chartex" xmlns:cx2="http://schemas.microsoft.com/office/drawing/2015/10/21/chartex" xmlns:cx3="http://schemas.microsoft.com/office/drawing/2016/5/9/chartex" xmlns:cx4="http://schemas.microsoft.com/office/drawing/2016/5/10/chartex" xmlns:cx5="http://schemas.microsoft.com/office/drawing/2016/5/11/chartex" xmlns:cx6="http://schemas.microsoft.com/office/drawing/2016/5/12/chartex" xmlns:cx7="http://schemas.microsoft.com/office/drawing/2016/5/13/chartex" xmlns:cx8="http://schemas.microsoft.com/office/drawing/2016/5/14/chartex" xmlns:mc="http://schemas.openxmlformats.org/markup-compatibility/2006" xmlns:aink="http://schemas.microsoft.com/office/drawing/2016/ink" xmlns:am3d="http://schemas.microsoft.com/office/drawing/2017/model3d" xmlns:o="urn:schemas-microsoft-com:office:office" xmlns:oel="http://schemas.microsoft.com/office/2019/extlst" xmlns:r="http://schemas.openxmlformats.org/officeDocument/2006/relationships" xmlns:m="http://schemas.openxmlformats.org/officeDocument/2006/math" xmlns:v="urn:schemas-microsoft-com:vml" xmlns:wp14="http://schemas.microsoft.com/office/word/2010/wordprocessingDrawing" xmlns:wp="http://schemas.openxmlformats.org/drawingml/2006/wordprocessingDrawing" xmlns:w10="urn:schemas-microsoft-com:office:word" xmlns:w="http://schemas.openxmlformats.org/wordprocessingml/2006/main" xmlns:w14="http://schemas.microsoft.com/office/word/2010/wordml" xmlns:w15="http://schemas.microsoft.com/office/word/2012/wordml" xmlns:w16cex="http://schemas.microsoft.com/office/word/2018/wordml/cex" xmlns:w16cid="http://schemas.microsoft.com/office/word/2016/wordml/cid" xmlns:w16="http://schemas.microsoft.com/office/word/2018/wordml" xmlns:w16du="http://schemas.microsoft.com/office/word/2023/wordml/word16du" xmlns:w16sdtdh="http://schemas.microsoft.com/office/word/2020/wordml/sdtdatahash" xmlns:w16se="http://schemas.microsoft.com/office/word/2015/wordml/symex" xmlns:wpg="http://schemas.microsoft.com/office/word/2010/wordprocessingGroup" xmlns:wpi="http://schemas.microsoft.com/office/word/2010/wordprocessingInk" xmlns:wne="http://schemas.microsoft.com/office/word/2006/wordml" xmlns:wps="http://schemas.microsoft.com/office/word/2010/wordprocessingShape" mc:Ignorable="w14 w15 w16se w16cid w16 w16cex w16sdtdh w16du wp14">
   <w:p>
     <w:pPr>
       <w:pStyle w:val="Header"/>
@@ -1968,7 +2147,7 @@
 </file>
 
 <file path=word/numbering.xml><?xml version="1.0" encoding="utf-8"?>
-<w:numbering xmlns:wpc="http://schemas.microsoft.com/office/word/2010/wordprocessingCanvas" xmlns:cx="http://schemas.microsoft.com/office/drawing/2014/chartex" xmlns:cx1="http://schemas.microsoft.com/office/drawing/2015/9/8/chartex" xmlns:cx2="http://schemas.microsoft.com/office/drawing/2015/10/21/chartex" xmlns:cx3="http://schemas.microsoft.com/office/drawing/2016/5/9/chartex" xmlns:cx4="http://schemas.microsoft.com/office/drawing/2016/5/10/chartex" xmlns:cx5="http://schemas.microsoft.com/office/drawing/2016/5/11/chartex" xmlns:cx6="http://schemas.microsoft.com/office/drawing/2016/5/12/chartex" xmlns:cx7="http://schemas.microsoft.com/office/drawing/2016/5/13/chartex" xmlns:cx8="http://schemas.microsoft.com/office/drawing/2016/5/14/chartex" xmlns:mc="http://schemas.openxmlformats.org/markup-compatibility/2006" xmlns:aink="http://schemas.microsoft.com/office/drawing/2016/ink" xmlns:am3d="http://schemas.microsoft.com/office/drawing/2017/model3d" xmlns:o="urn:schemas-microsoft-com:office:office" xmlns:oel="http://schemas.microsoft.com/office/2019/extlst" xmlns:r="http://schemas.openxmlformats.org/officeDocument/2006/relationships" xmlns:m="http://schemas.openxmlformats.org/officeDocument/2006/math" xmlns:v="urn:schemas-microsoft-com:vml" xmlns:wp14="http://schemas.microsoft.com/office/word/2010/wordprocessingDrawing" xmlns:wp="http://schemas.openxmlformats.org/drawingml/2006/wordprocessingDrawing" xmlns:w10="urn:schemas-microsoft-com:office:word" xmlns:w="http://schemas.openxmlformats.org/wordprocessingml/2006/main" xmlns:w14="http://schemas.microsoft.com/office/word/2010/wordml" xmlns:w15="http://schemas.microsoft.com/office/word/2012/wordml" xmlns:w16cex="http://schemas.microsoft.com/office/word/2018/wordml/cex" xmlns:w16cid="http://schemas.microsoft.com/office/word/2016/wordml/cid" xmlns:w16="http://schemas.microsoft.com/office/word/2018/wordml" xmlns:w16sdtdh="http://schemas.microsoft.com/office/word/2020/wordml/sdtdatahash" xmlns:w16se="http://schemas.microsoft.com/office/word/2015/wordml/symex" xmlns:wpg="http://schemas.microsoft.com/office/word/2010/wordprocessingGroup" xmlns:wpi="http://schemas.microsoft.com/office/word/2010/wordprocessingInk" xmlns:wne="http://schemas.microsoft.com/office/word/2006/wordml" xmlns:wps="http://schemas.microsoft.com/office/word/2010/wordprocessingShape" mc:Ignorable="w14 w15 w16se w16cid w16 w16cex w16sdtdh wp14">
+<w:numbering xmlns:wpc="http://schemas.microsoft.com/office/word/2010/wordprocessingCanvas" xmlns:cx="http://schemas.microsoft.com/office/drawing/2014/chartex" xmlns:cx1="http://schemas.microsoft.com/office/drawing/2015/9/8/chartex" xmlns:cx2="http://schemas.microsoft.com/office/drawing/2015/10/21/chartex" xmlns:cx3="http://schemas.microsoft.com/office/drawing/2016/5/9/chartex" xmlns:cx4="http://schemas.microsoft.com/office/drawing/2016/5/10/chartex" xmlns:cx5="http://schemas.microsoft.com/office/drawing/2016/5/11/chartex" xmlns:cx6="http://schemas.microsoft.com/office/drawing/2016/5/12/chartex" xmlns:cx7="http://schemas.microsoft.com/office/drawing/2016/5/13/chartex" xmlns:cx8="http://schemas.microsoft.com/office/drawing/2016/5/14/chartex" xmlns:mc="http://schemas.openxmlformats.org/markup-compatibility/2006" xmlns:aink="http://schemas.microsoft.com/office/drawing/2016/ink" xmlns:am3d="http://schemas.microsoft.com/office/drawing/2017/model3d" xmlns:o="urn:schemas-microsoft-com:office:office" xmlns:oel="http://schemas.microsoft.com/office/2019/extlst" xmlns:r="http://schemas.openxmlformats.org/officeDocument/2006/relationships" xmlns:m="http://schemas.openxmlformats.org/officeDocument/2006/math" xmlns:v="urn:schemas-microsoft-com:vml" xmlns:wp14="http://schemas.microsoft.com/office/word/2010/wordprocessingDrawing" xmlns:wp="http://schemas.openxmlformats.org/drawingml/2006/wordprocessingDrawing" xmlns:w10="urn:schemas-microsoft-com:office:word" xmlns:w="http://schemas.openxmlformats.org/wordprocessingml/2006/main" xmlns:w14="http://schemas.microsoft.com/office/word/2010/wordml" xmlns:w15="http://schemas.microsoft.com/office/word/2012/wordml" xmlns:w16cex="http://schemas.microsoft.com/office/word/2018/wordml/cex" xmlns:w16cid="http://schemas.microsoft.com/office/word/2016/wordml/cid" xmlns:w16="http://schemas.microsoft.com/office/word/2018/wordml" xmlns:w16du="http://schemas.microsoft.com/office/word/2023/wordml/word16du" xmlns:w16sdtdh="http://schemas.microsoft.com/office/word/2020/wordml/sdtdatahash" xmlns:w16se="http://schemas.microsoft.com/office/word/2015/wordml/symex" xmlns:wpg="http://schemas.microsoft.com/office/word/2010/wordprocessingGroup" xmlns:wpi="http://schemas.microsoft.com/office/word/2010/wordprocessingInk" xmlns:wne="http://schemas.microsoft.com/office/word/2006/wordml" xmlns:wps="http://schemas.microsoft.com/office/word/2010/wordprocessingShape" mc:Ignorable="w14 w15 w16se w16cid w16 w16cex w16sdtdh w16du wp14">
   <w:abstractNum w:abstractNumId="0" w15:restartNumberingAfterBreak="0">
     <w:nsid w:val="013B73B9"/>
     <w:multiLevelType w:val="hybridMultilevel"/>
@@ -3888,7 +4067,7 @@
 </file>
 
 <file path=word/styles.xml><?xml version="1.0" encoding="utf-8"?>
-<w:styles xmlns:mc="http://schemas.openxmlformats.org/markup-compatibility/2006" xmlns:r="http://schemas.openxmlformats.org/officeDocument/2006/relationships" xmlns:w="http://schemas.openxmlformats.org/wordprocessingml/2006/main" xmlns:w14="http://schemas.microsoft.com/office/word/2010/wordml" xmlns:w15="http://schemas.microsoft.com/office/word/2012/wordml" xmlns:w16cex="http://schemas.microsoft.com/office/word/2018/wordml/cex" xmlns:w16cid="http://schemas.microsoft.com/office/word/2016/wordml/cid" xmlns:w16="http://schemas.microsoft.com/office/word/2018/wordml" xmlns:w16sdtdh="http://schemas.microsoft.com/office/word/2020/wordml/sdtdatahash" xmlns:w16se="http://schemas.microsoft.com/office/word/2015/wordml/symex" mc:Ignorable="w14 w15 w16se w16cid w16 w16cex w16sdtdh">
+<w:styles xmlns:mc="http://schemas.openxmlformats.org/markup-compatibility/2006" xmlns:r="http://schemas.openxmlformats.org/officeDocument/2006/relationships" xmlns:w="http://schemas.openxmlformats.org/wordprocessingml/2006/main" xmlns:w14="http://schemas.microsoft.com/office/word/2010/wordml" xmlns:w15="http://schemas.microsoft.com/office/word/2012/wordml" xmlns:w16cex="http://schemas.microsoft.com/office/word/2018/wordml/cex" xmlns:w16cid="http://schemas.microsoft.com/office/word/2016/wordml/cid" xmlns:w16="http://schemas.microsoft.com/office/word/2018/wordml" xmlns:w16du="http://schemas.microsoft.com/office/word/2023/wordml/word16du" xmlns:w16sdtdh="http://schemas.microsoft.com/office/word/2020/wordml/sdtdatahash" xmlns:w16se="http://schemas.microsoft.com/office/word/2015/wordml/symex" mc:Ignorable="w14 w15 w16se w16cid w16 w16cex w16sdtdh w16du">
   <w:docDefaults>
     <w:rPrDefault>
       <w:rPr>

</xml_diff>

<commit_message>
Incorporated the last round of document language/naming updates from NLA.
</commit_message>
<xml_diff>
--- a/docassemble/HousingCodeChecklist/data/templates/next_steps_inspection_request_letter.docx
+++ b/docassemble/HousingCodeChecklist/data/templates/next_steps_inspection_request_letter.docx
@@ -13,9 +13,12 @@
         <w:spacing w:line="240" w:lineRule="auto"/>
         <w:contextualSpacing/>
         <w:sectPr>
-          <w:headerReference w:type="default" r:id="rId8"/>
-          <w:footerReference w:type="default" r:id="rId9"/>
-          <w:footerReference w:type="first" r:id="rId10"/>
+          <w:headerReference w:type="even" r:id="rId8"/>
+          <w:headerReference w:type="default" r:id="rId9"/>
+          <w:footerReference w:type="even" r:id="rId10"/>
+          <w:footerReference w:type="default" r:id="rId11"/>
+          <w:headerReference w:type="first" r:id="rId12"/>
+          <w:footerReference w:type="first" r:id="rId13"/>
           <w:type w:val="continuous"/>
           <w:pgSz w:w="12240" w:h="15840"/>
           <w:pgMar w:top="720" w:right="720" w:bottom="720" w:left="720" w:header="720" w:footer="720" w:gutter="0"/>
@@ -1520,6 +1523,19 @@
     </w:p>
     <w:p>
       <w:pPr>
+        <w:pStyle w:val="ListParagraph"/>
+        <w:numPr>
+          <w:ilvl w:val="0"/>
+          <w:numId w:val="6"/>
+        </w:numPr>
+        <w:spacing w:line="240" w:lineRule="auto"/>
+      </w:pPr>
+      <w:r>
+        <w:t>Be aware that “overcrowding” (too many occupants for the number and size of bedrooms, see 105 CMR 410.420), or living in an illegal unit (like an attic or basement with no second exit) can be a problem for tenants. If either applies, you may not want the city or town to inspect unless you have another place to stay, because you could be ordered to leave.</w:t>
+      </w:r>
+    </w:p>
+    <w:p>
+      <w:pPr>
         <w:pStyle w:val="UpToCodeHeading"/>
         <w:jc w:val="center"/>
         <w:rPr>
@@ -1757,6 +1773,7 @@
         <w:spacing w:line="240" w:lineRule="auto"/>
       </w:pPr>
       <w:r>
+        <w:lastRenderedPageBreak/>
         <w:t>You have the right to get an inspection. Follow up if the inspector doesn’t show up.</w:t>
       </w:r>
     </w:p>
@@ -1793,7 +1810,6 @@
           <w:sz w:val="24"/>
           <w:szCs w:val="24"/>
         </w:rPr>
-        <w:lastRenderedPageBreak/>
         <w:t xml:space="preserve">What if </w:t>
       </w:r>
       <w:r>
@@ -1915,8 +1931,8 @@
       </w:r>
     </w:p>
     <w:sectPr>
-      <w:headerReference w:type="default" r:id="rId11"/>
-      <w:footerReference w:type="default" r:id="rId12"/>
+      <w:headerReference w:type="default" r:id="rId14"/>
+      <w:footerReference w:type="default" r:id="rId15"/>
       <w:type w:val="continuous"/>
       <w:pgSz w:w="12240" w:h="15840"/>
       <w:pgMar w:top="720" w:right="720" w:bottom="720" w:left="720" w:header="720" w:footer="720" w:gutter="0"/>
@@ -1958,60 +1974,7 @@
   <w:p>
     <w:pPr>
       <w:pStyle w:val="Footer"/>
-      <w:rPr>
-        <w:rFonts w:asciiTheme="minorHAnsi" w:hAnsiTheme="minorHAnsi" w:cs="Calibri"/>
-        <w:b/>
-      </w:rPr>
     </w:pPr>
-    <w:r>
-      <w:rPr>
-        <w:rFonts w:asciiTheme="minorHAnsi" w:hAnsiTheme="minorHAnsi" w:cs="Calibri"/>
-        <w:b/>
-      </w:rPr>
-      <w:t>UpToCode.org</w:t>
-    </w:r>
-    <w:r>
-      <w:rPr>
-        <w:rFonts w:asciiTheme="minorHAnsi" w:hAnsiTheme="minorHAnsi" w:cs="Calibri"/>
-        <w:b/>
-      </w:rPr>
-      <w:tab/>
-    </w:r>
-    <w:r>
-      <w:rPr>
-        <w:rFonts w:ascii="Calibri" w:hAnsi="Calibri" w:cs="Calibri"/>
-        <w:b/>
-      </w:rPr>
-      <w:fldChar w:fldCharType="begin"/>
-    </w:r>
-    <w:r>
-      <w:rPr>
-        <w:rFonts w:ascii="Calibri" w:hAnsi="Calibri" w:cs="Calibri"/>
-        <w:b/>
-      </w:rPr>
-      <w:instrText xml:space="preserve"> PAGE </w:instrText>
-    </w:r>
-    <w:r>
-      <w:rPr>
-        <w:rFonts w:ascii="Calibri" w:hAnsi="Calibri" w:cs="Calibri"/>
-        <w:b/>
-      </w:rPr>
-      <w:fldChar w:fldCharType="separate"/>
-    </w:r>
-    <w:r>
-      <w:rPr>
-        <w:rFonts w:ascii="Calibri" w:hAnsi="Calibri" w:cs="Calibri"/>
-        <w:b/>
-      </w:rPr>
-      <w:t>2</w:t>
-    </w:r>
-    <w:r>
-      <w:rPr>
-        <w:rFonts w:ascii="Calibri" w:hAnsi="Calibri" w:cs="Calibri"/>
-        <w:b/>
-      </w:rPr>
-      <w:fldChar w:fldCharType="end"/>
-    </w:r>
   </w:p>
 </w:ftr>
 </file>
@@ -2089,6 +2052,69 @@
         <w:b/>
       </w:rPr>
     </w:pPr>
+    <w:r>
+      <w:rPr>
+        <w:rFonts w:asciiTheme="minorHAnsi" w:hAnsiTheme="minorHAnsi" w:cs="Calibri"/>
+        <w:b/>
+      </w:rPr>
+      <w:t>UpToCode.org</w:t>
+    </w:r>
+    <w:r>
+      <w:rPr>
+        <w:rFonts w:asciiTheme="minorHAnsi" w:hAnsiTheme="minorHAnsi" w:cs="Calibri"/>
+        <w:b/>
+      </w:rPr>
+      <w:tab/>
+    </w:r>
+    <w:r>
+      <w:rPr>
+        <w:rFonts w:ascii="Calibri" w:hAnsi="Calibri" w:cs="Calibri"/>
+        <w:b/>
+      </w:rPr>
+      <w:fldChar w:fldCharType="begin"/>
+    </w:r>
+    <w:r>
+      <w:rPr>
+        <w:rFonts w:ascii="Calibri" w:hAnsi="Calibri" w:cs="Calibri"/>
+        <w:b/>
+      </w:rPr>
+      <w:instrText xml:space="preserve"> PAGE </w:instrText>
+    </w:r>
+    <w:r>
+      <w:rPr>
+        <w:rFonts w:ascii="Calibri" w:hAnsi="Calibri" w:cs="Calibri"/>
+        <w:b/>
+      </w:rPr>
+      <w:fldChar w:fldCharType="separate"/>
+    </w:r>
+    <w:r>
+      <w:rPr>
+        <w:rFonts w:ascii="Calibri" w:hAnsi="Calibri" w:cs="Calibri"/>
+        <w:b/>
+      </w:rPr>
+      <w:t>2</w:t>
+    </w:r>
+    <w:r>
+      <w:rPr>
+        <w:rFonts w:ascii="Calibri" w:hAnsi="Calibri" w:cs="Calibri"/>
+        <w:b/>
+      </w:rPr>
+      <w:fldChar w:fldCharType="end"/>
+    </w:r>
+  </w:p>
+</w:ftr>
+</file>
+
+<file path=word/footer4.xml><?xml version="1.0" encoding="utf-8"?>
+<w:ftr xmlns:wpc="http://schemas.microsoft.com/office/word/2010/wordprocessingCanvas" xmlns:cx="http://schemas.microsoft.com/office/drawing/2014/chartex" xmlns:cx1="http://schemas.microsoft.com/office/drawing/2015/9/8/chartex" xmlns:cx2="http://schemas.microsoft.com/office/drawing/2015/10/21/chartex" xmlns:cx3="http://schemas.microsoft.com/office/drawing/2016/5/9/chartex" xmlns:cx4="http://schemas.microsoft.com/office/drawing/2016/5/10/chartex" xmlns:cx5="http://schemas.microsoft.com/office/drawing/2016/5/11/chartex" xmlns:cx6="http://schemas.microsoft.com/office/drawing/2016/5/12/chartex" xmlns:cx7="http://schemas.microsoft.com/office/drawing/2016/5/13/chartex" xmlns:cx8="http://schemas.microsoft.com/office/drawing/2016/5/14/chartex" xmlns:mc="http://schemas.openxmlformats.org/markup-compatibility/2006" xmlns:aink="http://schemas.microsoft.com/office/drawing/2016/ink" xmlns:am3d="http://schemas.microsoft.com/office/drawing/2017/model3d" xmlns:o="urn:schemas-microsoft-com:office:office" xmlns:oel="http://schemas.microsoft.com/office/2019/extlst" xmlns:r="http://schemas.openxmlformats.org/officeDocument/2006/relationships" xmlns:m="http://schemas.openxmlformats.org/officeDocument/2006/math" xmlns:v="urn:schemas-microsoft-com:vml" xmlns:wp14="http://schemas.microsoft.com/office/word/2010/wordprocessingDrawing" xmlns:wp="http://schemas.openxmlformats.org/drawingml/2006/wordprocessingDrawing" xmlns:w10="urn:schemas-microsoft-com:office:word" xmlns:w="http://schemas.openxmlformats.org/wordprocessingml/2006/main" xmlns:w14="http://schemas.microsoft.com/office/word/2010/wordml" xmlns:w15="http://schemas.microsoft.com/office/word/2012/wordml" xmlns:w16cex="http://schemas.microsoft.com/office/word/2018/wordml/cex" xmlns:w16cid="http://schemas.microsoft.com/office/word/2016/wordml/cid" xmlns:w16="http://schemas.microsoft.com/office/word/2018/wordml" xmlns:w16du="http://schemas.microsoft.com/office/word/2023/wordml/word16du" xmlns:w16sdtdh="http://schemas.microsoft.com/office/word/2020/wordml/sdtdatahash" xmlns:w16sdtfl="http://schemas.microsoft.com/office/word/2024/wordml/sdtformatlock" xmlns:w16se="http://schemas.microsoft.com/office/word/2015/wordml/symex" xmlns:wpg="http://schemas.microsoft.com/office/word/2010/wordprocessingGroup" xmlns:wpi="http://schemas.microsoft.com/office/word/2010/wordprocessingInk" xmlns:wne="http://schemas.microsoft.com/office/word/2006/wordml" xmlns:wps="http://schemas.microsoft.com/office/word/2010/wordprocessingShape" mc:Ignorable="w14 w15 w16se w16cid w16 w16cex w16sdtdh w16sdtfl w16du wp14">
+  <w:p>
+    <w:pPr>
+      <w:pStyle w:val="Footer"/>
+      <w:rPr>
+        <w:rFonts w:asciiTheme="minorHAnsi" w:hAnsiTheme="minorHAnsi" w:cs="Calibri"/>
+        <w:b/>
+      </w:rPr>
+    </w:pPr>
     <w:bookmarkStart w:id="0" w:name="_Hlk120867922"/>
     <w:r>
       <w:rPr>
@@ -2170,6 +2196,16 @@
 </file>
 
 <file path=word/header1.xml><?xml version="1.0" encoding="utf-8"?>
+<w:hdr xmlns:wpc="http://schemas.microsoft.com/office/word/2010/wordprocessingCanvas" xmlns:cx="http://schemas.microsoft.com/office/drawing/2014/chartex" xmlns:cx1="http://schemas.microsoft.com/office/drawing/2015/9/8/chartex" xmlns:cx2="http://schemas.microsoft.com/office/drawing/2015/10/21/chartex" xmlns:cx3="http://schemas.microsoft.com/office/drawing/2016/5/9/chartex" xmlns:cx4="http://schemas.microsoft.com/office/drawing/2016/5/10/chartex" xmlns:cx5="http://schemas.microsoft.com/office/drawing/2016/5/11/chartex" xmlns:cx6="http://schemas.microsoft.com/office/drawing/2016/5/12/chartex" xmlns:cx7="http://schemas.microsoft.com/office/drawing/2016/5/13/chartex" xmlns:cx8="http://schemas.microsoft.com/office/drawing/2016/5/14/chartex" xmlns:mc="http://schemas.openxmlformats.org/markup-compatibility/2006" xmlns:aink="http://schemas.microsoft.com/office/drawing/2016/ink" xmlns:am3d="http://schemas.microsoft.com/office/drawing/2017/model3d" xmlns:o="urn:schemas-microsoft-com:office:office" xmlns:oel="http://schemas.microsoft.com/office/2019/extlst" xmlns:r="http://schemas.openxmlformats.org/officeDocument/2006/relationships" xmlns:m="http://schemas.openxmlformats.org/officeDocument/2006/math" xmlns:v="urn:schemas-microsoft-com:vml" xmlns:wp14="http://schemas.microsoft.com/office/word/2010/wordprocessingDrawing" xmlns:wp="http://schemas.openxmlformats.org/drawingml/2006/wordprocessingDrawing" xmlns:w10="urn:schemas-microsoft-com:office:word" xmlns:w="http://schemas.openxmlformats.org/wordprocessingml/2006/main" xmlns:w14="http://schemas.microsoft.com/office/word/2010/wordml" xmlns:w15="http://schemas.microsoft.com/office/word/2012/wordml" xmlns:w16cex="http://schemas.microsoft.com/office/word/2018/wordml/cex" xmlns:w16cid="http://schemas.microsoft.com/office/word/2016/wordml/cid" xmlns:w16="http://schemas.microsoft.com/office/word/2018/wordml" xmlns:w16du="http://schemas.microsoft.com/office/word/2023/wordml/word16du" xmlns:w16sdtdh="http://schemas.microsoft.com/office/word/2020/wordml/sdtdatahash" xmlns:w16sdtfl="http://schemas.microsoft.com/office/word/2024/wordml/sdtformatlock" xmlns:w16se="http://schemas.microsoft.com/office/word/2015/wordml/symex" xmlns:wpg="http://schemas.microsoft.com/office/word/2010/wordprocessingGroup" xmlns:wpi="http://schemas.microsoft.com/office/word/2010/wordprocessingInk" xmlns:wne="http://schemas.microsoft.com/office/word/2006/wordml" xmlns:wps="http://schemas.microsoft.com/office/word/2010/wordprocessingShape" mc:Ignorable="w14 w15 w16se w16cid w16 w16cex w16sdtdh w16sdtfl w16du wp14">
+  <w:p>
+    <w:pPr>
+      <w:pStyle w:val="Header"/>
+    </w:pPr>
+  </w:p>
+</w:hdr>
+</file>
+
+<file path=word/header2.xml><?xml version="1.0" encoding="utf-8"?>
 <w:hdr xmlns:wpc="http://schemas.microsoft.com/office/word/2010/wordprocessingCanvas" xmlns:cx="http://schemas.microsoft.com/office/drawing/2014/chartex" xmlns:cx1="http://schemas.microsoft.com/office/drawing/2015/9/8/chartex" xmlns:cx2="http://schemas.microsoft.com/office/drawing/2015/10/21/chartex" xmlns:cx3="http://schemas.microsoft.com/office/drawing/2016/5/9/chartex" xmlns:cx4="http://schemas.microsoft.com/office/drawing/2016/5/10/chartex" xmlns:cx5="http://schemas.microsoft.com/office/drawing/2016/5/11/chartex" xmlns:cx6="http://schemas.microsoft.com/office/drawing/2016/5/12/chartex" xmlns:cx7="http://schemas.microsoft.com/office/drawing/2016/5/13/chartex" xmlns:cx8="http://schemas.microsoft.com/office/drawing/2016/5/14/chartex" xmlns:mc="http://schemas.openxmlformats.org/markup-compatibility/2006" xmlns:aink="http://schemas.microsoft.com/office/drawing/2016/ink" xmlns:am3d="http://schemas.microsoft.com/office/drawing/2017/model3d" xmlns:o="urn:schemas-microsoft-com:office:office" xmlns:oel="http://schemas.microsoft.com/office/2019/extlst" xmlns:r="http://schemas.openxmlformats.org/officeDocument/2006/relationships" xmlns:m="http://schemas.openxmlformats.org/officeDocument/2006/math" xmlns:v="urn:schemas-microsoft-com:vml" xmlns:wp14="http://schemas.microsoft.com/office/word/2010/wordprocessingDrawing" xmlns:wp="http://schemas.openxmlformats.org/drawingml/2006/wordprocessingDrawing" xmlns:w10="urn:schemas-microsoft-com:office:word" xmlns:w="http://schemas.openxmlformats.org/wordprocessingml/2006/main" xmlns:w14="http://schemas.microsoft.com/office/word/2010/wordml" xmlns:w15="http://schemas.microsoft.com/office/word/2012/wordml" xmlns:w16cex="http://schemas.microsoft.com/office/word/2018/wordml/cex" xmlns:w16cid="http://schemas.microsoft.com/office/word/2016/wordml/cid" xmlns:w16="http://schemas.microsoft.com/office/word/2018/wordml" xmlns:w16du="http://schemas.microsoft.com/office/word/2023/wordml/word16du" xmlns:w16sdtdh="http://schemas.microsoft.com/office/word/2020/wordml/sdtdatahash" xmlns:w16sdtfl="http://schemas.microsoft.com/office/word/2024/wordml/sdtformatlock" xmlns:w16se="http://schemas.microsoft.com/office/word/2015/wordml/symex" xmlns:wpg="http://schemas.microsoft.com/office/word/2010/wordprocessingGroup" xmlns:wpi="http://schemas.microsoft.com/office/word/2010/wordprocessingInk" xmlns:wne="http://schemas.microsoft.com/office/word/2006/wordml" xmlns:wps="http://schemas.microsoft.com/office/word/2010/wordprocessingShape" mc:Ignorable="w14 w15 w16se w16cid w16 w16cex w16sdtdh w16sdtfl w16du wp14">
   <w:p>
     <w:pPr>
@@ -2255,7 +2291,7 @@
                               <w:sz w:val="40"/>
                               <w:szCs w:val="40"/>
                             </w:rPr>
-                            <w:t>Chapter 93</w:t>
+                            <w:t>Requesting an Inspection</w:t>
                           </w:r>
                         </w:p>
                         <w:p>
@@ -2378,7 +2414,7 @@
                         <w:sz w:val="40"/>
                         <w:szCs w:val="40"/>
                       </w:rPr>
-                      <w:t>Chapter 93</w:t>
+                      <w:t>Requesting an Inspection</w:t>
                     </w:r>
                   </w:p>
                   <w:p>
@@ -2590,7 +2626,17 @@
 </w:hdr>
 </file>
 
-<file path=word/header2.xml><?xml version="1.0" encoding="utf-8"?>
+<file path=word/header3.xml><?xml version="1.0" encoding="utf-8"?>
+<w:hdr xmlns:wpc="http://schemas.microsoft.com/office/word/2010/wordprocessingCanvas" xmlns:cx="http://schemas.microsoft.com/office/drawing/2014/chartex" xmlns:cx1="http://schemas.microsoft.com/office/drawing/2015/9/8/chartex" xmlns:cx2="http://schemas.microsoft.com/office/drawing/2015/10/21/chartex" xmlns:cx3="http://schemas.microsoft.com/office/drawing/2016/5/9/chartex" xmlns:cx4="http://schemas.microsoft.com/office/drawing/2016/5/10/chartex" xmlns:cx5="http://schemas.microsoft.com/office/drawing/2016/5/11/chartex" xmlns:cx6="http://schemas.microsoft.com/office/drawing/2016/5/12/chartex" xmlns:cx7="http://schemas.microsoft.com/office/drawing/2016/5/13/chartex" xmlns:cx8="http://schemas.microsoft.com/office/drawing/2016/5/14/chartex" xmlns:mc="http://schemas.openxmlformats.org/markup-compatibility/2006" xmlns:aink="http://schemas.microsoft.com/office/drawing/2016/ink" xmlns:am3d="http://schemas.microsoft.com/office/drawing/2017/model3d" xmlns:o="urn:schemas-microsoft-com:office:office" xmlns:oel="http://schemas.microsoft.com/office/2019/extlst" xmlns:r="http://schemas.openxmlformats.org/officeDocument/2006/relationships" xmlns:m="http://schemas.openxmlformats.org/officeDocument/2006/math" xmlns:v="urn:schemas-microsoft-com:vml" xmlns:wp14="http://schemas.microsoft.com/office/word/2010/wordprocessingDrawing" xmlns:wp="http://schemas.openxmlformats.org/drawingml/2006/wordprocessingDrawing" xmlns:w10="urn:schemas-microsoft-com:office:word" xmlns:w="http://schemas.openxmlformats.org/wordprocessingml/2006/main" xmlns:w14="http://schemas.microsoft.com/office/word/2010/wordml" xmlns:w15="http://schemas.microsoft.com/office/word/2012/wordml" xmlns:w16cex="http://schemas.microsoft.com/office/word/2018/wordml/cex" xmlns:w16cid="http://schemas.microsoft.com/office/word/2016/wordml/cid" xmlns:w16="http://schemas.microsoft.com/office/word/2018/wordml" xmlns:w16du="http://schemas.microsoft.com/office/word/2023/wordml/word16du" xmlns:w16sdtdh="http://schemas.microsoft.com/office/word/2020/wordml/sdtdatahash" xmlns:w16sdtfl="http://schemas.microsoft.com/office/word/2024/wordml/sdtformatlock" xmlns:w16se="http://schemas.microsoft.com/office/word/2015/wordml/symex" xmlns:wpg="http://schemas.microsoft.com/office/word/2010/wordprocessingGroup" xmlns:wpi="http://schemas.microsoft.com/office/word/2010/wordprocessingInk" xmlns:wne="http://schemas.microsoft.com/office/word/2006/wordml" xmlns:wps="http://schemas.microsoft.com/office/word/2010/wordprocessingShape" mc:Ignorable="w14 w15 w16se w16cid w16 w16cex w16sdtdh w16sdtfl w16du wp14">
+  <w:p>
+    <w:pPr>
+      <w:pStyle w:val="Header"/>
+    </w:pPr>
+  </w:p>
+</w:hdr>
+</file>
+
+<file path=word/header4.xml><?xml version="1.0" encoding="utf-8"?>
 <w:hdr xmlns:wpc="http://schemas.microsoft.com/office/word/2010/wordprocessingCanvas" xmlns:cx="http://schemas.microsoft.com/office/drawing/2014/chartex" xmlns:cx1="http://schemas.microsoft.com/office/drawing/2015/9/8/chartex" xmlns:cx2="http://schemas.microsoft.com/office/drawing/2015/10/21/chartex" xmlns:cx3="http://schemas.microsoft.com/office/drawing/2016/5/9/chartex" xmlns:cx4="http://schemas.microsoft.com/office/drawing/2016/5/10/chartex" xmlns:cx5="http://schemas.microsoft.com/office/drawing/2016/5/11/chartex" xmlns:cx6="http://schemas.microsoft.com/office/drawing/2016/5/12/chartex" xmlns:cx7="http://schemas.microsoft.com/office/drawing/2016/5/13/chartex" xmlns:cx8="http://schemas.microsoft.com/office/drawing/2016/5/14/chartex" xmlns:mc="http://schemas.openxmlformats.org/markup-compatibility/2006" xmlns:aink="http://schemas.microsoft.com/office/drawing/2016/ink" xmlns:am3d="http://schemas.microsoft.com/office/drawing/2017/model3d" xmlns:o="urn:schemas-microsoft-com:office:office" xmlns:oel="http://schemas.microsoft.com/office/2019/extlst" xmlns:r="http://schemas.openxmlformats.org/officeDocument/2006/relationships" xmlns:m="http://schemas.openxmlformats.org/officeDocument/2006/math" xmlns:v="urn:schemas-microsoft-com:vml" xmlns:wp14="http://schemas.microsoft.com/office/word/2010/wordprocessingDrawing" xmlns:wp="http://schemas.openxmlformats.org/drawingml/2006/wordprocessingDrawing" xmlns:w10="urn:schemas-microsoft-com:office:word" xmlns:w="http://schemas.openxmlformats.org/wordprocessingml/2006/main" xmlns:w14="http://schemas.microsoft.com/office/word/2010/wordml" xmlns:w15="http://schemas.microsoft.com/office/word/2012/wordml" xmlns:w16cex="http://schemas.microsoft.com/office/word/2018/wordml/cex" xmlns:w16cid="http://schemas.microsoft.com/office/word/2016/wordml/cid" xmlns:w16="http://schemas.microsoft.com/office/word/2018/wordml" xmlns:w16du="http://schemas.microsoft.com/office/word/2023/wordml/word16du" xmlns:w16sdtdh="http://schemas.microsoft.com/office/word/2020/wordml/sdtdatahash" xmlns:w16sdtfl="http://schemas.microsoft.com/office/word/2024/wordml/sdtformatlock" xmlns:w16se="http://schemas.microsoft.com/office/word/2015/wordml/symex" xmlns:wpg="http://schemas.microsoft.com/office/word/2010/wordprocessingGroup" xmlns:wpi="http://schemas.microsoft.com/office/word/2010/wordprocessingInk" xmlns:wne="http://schemas.microsoft.com/office/word/2006/wordml" xmlns:wps="http://schemas.microsoft.com/office/word/2010/wordprocessingShape" mc:Ignorable="w14 w15 w16se w16cid w16 w16cex w16sdtdh w16sdtfl w16du wp14">
   <w:p>
     <w:pPr>

</xml_diff>